<commit_message>
Update Tài liệu hướng dẫn_ QTHT.docx
a
</commit_message>
<xml_diff>
--- a/4.DOC SOPEN/Tài liệu của DEV/Tài liệu hướng dẫn_ QTHT.docx
+++ b/4.DOC SOPEN/Tài liệu của DEV/Tài liệu hướng dẫn_ QTHT.docx
@@ -32,8 +32,6 @@
       <w:bookmarkStart w:id="8" w:name="_Toc352580101"/>
       <w:bookmarkStart w:id="9" w:name="_Toc352661225"/>
       <w:bookmarkStart w:id="10" w:name="_Toc55913441"/>
-      <w:bookmarkStart w:id="11" w:name="_GoBack"/>
-      <w:bookmarkEnd w:id="11"/>
       <w:r>
         <w:rPr>
           <w:rFonts w:cs="Times New Roman"/>
@@ -747,7 +745,7 @@
           <w:lang w:val="vi-VN"/>
         </w:rPr>
       </w:pPr>
-      <w:bookmarkStart w:id="12" w:name="_Hlk57702811"/>
+      <w:bookmarkStart w:id="11" w:name="_Hlk57702811"/>
       <w:r>
         <w:rPr>
           <w:rFonts w:cs="Times New Roman"/>
@@ -2571,7 +2569,7 @@
           </w:p>
         </w:tc>
       </w:tr>
-      <w:bookmarkEnd w:id="12"/>
+      <w:bookmarkEnd w:id="11"/>
     </w:tbl>
     <w:p>
       <w:pPr>
@@ -2954,15 +2952,8 @@
                 <w:lang w:val="vi-VN"/>
               </w:rPr>
             </w:pPr>
-            <w:r>
-              <w:rPr>
-                <w:rFonts w:cs="Times New Roman"/>
-                <w:sz w:val="26"/>
-                <w:szCs w:val="26"/>
-                <w:lang w:val="vi-VN"/>
-              </w:rPr>
-              <w:t>Vũ Bá Quang</w:t>
-            </w:r>
+            <w:bookmarkStart w:id="12" w:name="_GoBack"/>
+            <w:bookmarkEnd w:id="12"/>
           </w:p>
         </w:tc>
       </w:tr>
@@ -14466,25 +14457,48 @@
     </w:p>
     <w:p>
       <w:pPr>
-        <w:pStyle w:val="Heading2"/>
-        <w:keepNext w:val="0"/>
-        <w:keepLines w:val="0"/>
-        <w:widowControl w:val="0"/>
+        <w:pStyle w:val="Heading1"/>
+        <w:keepNext w:val="0"/>
+        <w:keepLines w:val="0"/>
+        <w:widowControl w:val="0"/>
+        <w:spacing w:before="0" w:line="360" w:lineRule="auto"/>
         <w:jc w:val="both"/>
         <w:rPr>
           <w:rFonts w:cs="Times New Roman"/>
         </w:rPr>
       </w:pPr>
-      <w:bookmarkStart w:id="62" w:name="_Toc55913448"/>
-      <w:bookmarkStart w:id="63" w:name="_Toc120269050"/>
-      <w:r>
-        <w:rPr>
-          <w:rFonts w:cs="Times New Roman"/>
-        </w:rPr>
-        <w:t>Quản lý nhật ký sự kiện an toàn thông tin – SIEM</w:t>
+      <w:bookmarkStart w:id="62" w:name="_Toc55913449"/>
+      <w:bookmarkStart w:id="63" w:name="_Toc120269051"/>
+      <w:r>
+        <w:rPr>
+          <w:rFonts w:cs="Times New Roman"/>
+        </w:rPr>
+        <w:t>BẢO ĐẢM AN TOÀN MÁY CHỦ</w:t>
       </w:r>
       <w:bookmarkEnd w:id="62"/>
       <w:bookmarkEnd w:id="63"/>
+    </w:p>
+    <w:p>
+      <w:pPr>
+        <w:pStyle w:val="Heading2"/>
+        <w:keepNext w:val="0"/>
+        <w:keepLines w:val="0"/>
+        <w:widowControl w:val="0"/>
+        <w:jc w:val="both"/>
+        <w:rPr>
+          <w:rFonts w:cs="Times New Roman"/>
+        </w:rPr>
+      </w:pPr>
+      <w:bookmarkStart w:id="64" w:name="_Toc55913450"/>
+      <w:bookmarkStart w:id="65" w:name="_Toc120269052"/>
+      <w:r>
+        <w:rPr>
+          <w:rFonts w:cs="Times New Roman"/>
+        </w:rPr>
+        <w:t>Xác thực và kiểm soát truy cập máy chủ</w:t>
+      </w:r>
+      <w:bookmarkEnd w:id="64"/>
+      <w:bookmarkEnd w:id="65"/>
     </w:p>
     <w:p>
       <w:pPr>
@@ -14509,7 +14523,7 @@
           <w:sz w:val="26"/>
           <w:szCs w:val="26"/>
         </w:rPr>
-        <w:t xml:space="preserve">Hệ thống có nhiệm vụ giám sát an toàn thông tin tại Bộ </w:t>
+        <w:t xml:space="preserve">Các máy chủ được đặt trong vùng riêng biệt. Máy chủ CSDL được đặt trong vùng Internal 0.x. Máy chủ ứng dụng được đặt trong vùng 246.x. Việc truy cập chỉ có thể thực hiện thông qua các máy chủ trung gian tại Bộ </w:t>
       </w:r>
       <w:r>
         <w:rPr>
@@ -14526,7 +14540,7 @@
           <w:sz w:val="26"/>
           <w:szCs w:val="26"/>
         </w:rPr>
-        <w:t xml:space="preserve"> bằng các biện pháp sau: Phân tích thông tin trên hệ thống Quản lý nhật ký và sự kiện an ninh (SIEM); Phân tích các sự cố, sự kiện, cảnh báo, báo cáo trên các hệ thống an toàn thông tin mạng.</w:t>
+        <w:t>.</w:t>
       </w:r>
     </w:p>
     <w:p>
@@ -14552,21 +14566,7 @@
           <w:sz w:val="26"/>
           <w:szCs w:val="26"/>
         </w:rPr>
-        <w:t>Các hệ thống giám sát phải được kiểm tra hàng ngày, đảm bảo hoạt động liên tục 2</w:t>
-      </w:r>
-      <w:r>
-        <w:rPr>
-          <w:rFonts w:cs="Times New Roman"/>
-        </w:rPr>
-        <w:t xml:space="preserve"> </w:t>
-      </w:r>
-      <w:r>
-        <w:rPr>
-          <w:rFonts w:cs="Times New Roman"/>
-          <w:sz w:val="26"/>
-          <w:szCs w:val="26"/>
-        </w:rPr>
-        <w:t>Đối tượng giám sát bao gồm: Tất cả các máy chủ, ứng dụng tại Bộ Tài chính; Các thiết bị mạng (switch, router); Các hệ thống kỹ thuật bảo đảm an toàn thông tin mạng.</w:t>
+        <w:t>Mỗi phòng ban trong trung tâm Dữ liệu hạ tầng có thể được cấp tài khoản riêng tùy theo yêu cầu của các phòng ban liên quan, với quyền hạn tương xứng.   Định kỳ 02 tuần/ lần sẽ tiến hành rà soát các tài khoản đã cấp, đưa danh sách các tài khoản đã dừng hoạt động hoặc một thời gian dài không thấy truy cập vào hệ thống để lên danh sách tài khoản cần vô hiệu hóa hoặc hủy.</w:t>
       </w:r>
     </w:p>
     <w:p>
@@ -14592,754 +14592,113 @@
           <w:sz w:val="26"/>
           <w:szCs w:val="26"/>
         </w:rPr>
-        <w:t>Các đối tượng giám sát, loại giám sát phải được kết nối và gửi nhật ký hệ thống tới tới SIEM bao gồm:</w:t>
-      </w:r>
-    </w:p>
-    <w:tbl>
-      <w:tblPr>
-        <w:tblStyle w:val="TableGrid"/>
-        <w:tblW w:w="9072" w:type="dxa"/>
-        <w:tblInd w:w="0" w:type="dxa"/>
-        <w:tblCellMar>
-          <w:top w:w="63" w:type="dxa"/>
-          <w:left w:w="69" w:type="dxa"/>
-          <w:right w:w="36" w:type="dxa"/>
-        </w:tblCellMar>
-        <w:tblLook w:val="04A0" w:firstRow="1" w:lastRow="0" w:firstColumn="1" w:lastColumn="0" w:noHBand="0" w:noVBand="1"/>
-      </w:tblPr>
-      <w:tblGrid>
-        <w:gridCol w:w="481"/>
-        <w:gridCol w:w="1140"/>
-        <w:gridCol w:w="1514"/>
-        <w:gridCol w:w="3927"/>
-        <w:gridCol w:w="2010"/>
-      </w:tblGrid>
-      <w:tr>
-        <w:trPr>
-          <w:trHeight w:val="286"/>
-        </w:trPr>
-        <w:tc>
-          <w:tcPr>
-            <w:tcW w:w="481" w:type="dxa"/>
-            <w:tcBorders>
-              <w:top w:val="single" w:sz="4" w:space="0" w:color="000000"/>
-              <w:left w:val="single" w:sz="4" w:space="0" w:color="000000"/>
-              <w:bottom w:val="single" w:sz="4" w:space="0" w:color="000000"/>
-              <w:right w:val="single" w:sz="4" w:space="0" w:color="000000"/>
-            </w:tcBorders>
-          </w:tcPr>
-          <w:p>
-            <w:pPr>
-              <w:keepNext w:val="0"/>
-              <w:keepLines w:val="0"/>
-              <w:widowControl w:val="0"/>
-              <w:spacing w:line="259" w:lineRule="auto"/>
-              <w:rPr>
-                <w:rFonts w:cs="Times New Roman"/>
-              </w:rPr>
-            </w:pPr>
-            <w:r>
-              <w:rPr>
-                <w:rFonts w:eastAsia="Times New Roman" w:cs="Times New Roman"/>
-                <w:b/>
-              </w:rPr>
-              <w:t>TT</w:t>
-            </w:r>
-          </w:p>
-        </w:tc>
-        <w:tc>
-          <w:tcPr>
-            <w:tcW w:w="2654" w:type="dxa"/>
-            <w:gridSpan w:val="2"/>
-            <w:tcBorders>
-              <w:top w:val="single" w:sz="4" w:space="0" w:color="000000"/>
-              <w:left w:val="single" w:sz="4" w:space="0" w:color="000000"/>
-              <w:bottom w:val="single" w:sz="4" w:space="0" w:color="000000"/>
-              <w:right w:val="single" w:sz="4" w:space="0" w:color="000000"/>
-            </w:tcBorders>
-          </w:tcPr>
-          <w:p>
-            <w:pPr>
-              <w:keepNext w:val="0"/>
-              <w:keepLines w:val="0"/>
-              <w:widowControl w:val="0"/>
-              <w:spacing w:line="259" w:lineRule="auto"/>
-              <w:ind w:left="13"/>
-              <w:jc w:val="center"/>
-              <w:rPr>
-                <w:rFonts w:cs="Times New Roman"/>
-              </w:rPr>
-            </w:pPr>
-            <w:r>
-              <w:rPr>
-                <w:rFonts w:eastAsia="Times New Roman" w:cs="Times New Roman"/>
-                <w:b/>
-              </w:rPr>
-              <w:t>Đối tượng kết nối SIEM</w:t>
-            </w:r>
-          </w:p>
-        </w:tc>
-        <w:tc>
-          <w:tcPr>
-            <w:tcW w:w="3927" w:type="dxa"/>
-            <w:tcBorders>
-              <w:top w:val="single" w:sz="4" w:space="0" w:color="000000"/>
-              <w:left w:val="single" w:sz="4" w:space="0" w:color="000000"/>
-              <w:bottom w:val="single" w:sz="4" w:space="0" w:color="000000"/>
-              <w:right w:val="single" w:sz="4" w:space="0" w:color="000000"/>
-            </w:tcBorders>
-          </w:tcPr>
-          <w:p>
-            <w:pPr>
-              <w:keepNext w:val="0"/>
-              <w:keepLines w:val="0"/>
-              <w:widowControl w:val="0"/>
-              <w:spacing w:line="259" w:lineRule="auto"/>
-              <w:ind w:right="34"/>
-              <w:jc w:val="center"/>
-              <w:rPr>
-                <w:rFonts w:cs="Times New Roman"/>
-              </w:rPr>
-            </w:pPr>
-            <w:r>
-              <w:rPr>
-                <w:rFonts w:eastAsia="Times New Roman" w:cs="Times New Roman"/>
-                <w:b/>
-              </w:rPr>
-              <w:t>Loại Log</w:t>
-            </w:r>
-          </w:p>
-        </w:tc>
-        <w:tc>
-          <w:tcPr>
-            <w:tcW w:w="2010" w:type="dxa"/>
-            <w:tcBorders>
-              <w:top w:val="single" w:sz="4" w:space="0" w:color="000000"/>
-              <w:left w:val="single" w:sz="4" w:space="0" w:color="000000"/>
-              <w:bottom w:val="single" w:sz="4" w:space="0" w:color="000000"/>
-              <w:right w:val="single" w:sz="4" w:space="0" w:color="000000"/>
-            </w:tcBorders>
-          </w:tcPr>
-          <w:p>
-            <w:pPr>
-              <w:keepNext w:val="0"/>
-              <w:keepLines w:val="0"/>
-              <w:widowControl w:val="0"/>
-              <w:spacing w:line="259" w:lineRule="auto"/>
-              <w:ind w:left="118"/>
-              <w:rPr>
-                <w:rFonts w:cs="Times New Roman"/>
-              </w:rPr>
-            </w:pPr>
-            <w:r>
-              <w:rPr>
-                <w:rFonts w:eastAsia="Times New Roman" w:cs="Times New Roman"/>
-                <w:b/>
-              </w:rPr>
-              <w:t>Phương thức</w:t>
-            </w:r>
-          </w:p>
-        </w:tc>
-      </w:tr>
-      <w:tr>
-        <w:trPr>
-          <w:trHeight w:val="291"/>
-        </w:trPr>
-        <w:tc>
-          <w:tcPr>
-            <w:tcW w:w="481" w:type="dxa"/>
-            <w:tcBorders>
-              <w:top w:val="single" w:sz="4" w:space="0" w:color="auto"/>
-              <w:left w:val="single" w:sz="4" w:space="0" w:color="000000"/>
-              <w:bottom w:val="single" w:sz="4" w:space="0" w:color="auto"/>
-              <w:right w:val="single" w:sz="4" w:space="0" w:color="000000"/>
-            </w:tcBorders>
-          </w:tcPr>
-          <w:p>
-            <w:pPr>
-              <w:keepNext w:val="0"/>
-              <w:keepLines w:val="0"/>
-              <w:widowControl w:val="0"/>
-              <w:spacing w:line="259" w:lineRule="auto"/>
-              <w:ind w:left="170"/>
-              <w:rPr>
-                <w:rFonts w:cs="Times New Roman"/>
-              </w:rPr>
-            </w:pPr>
-            <w:r>
-              <w:rPr>
-                <w:rFonts w:cs="Times New Roman"/>
-              </w:rPr>
-              <w:t>1</w:t>
-            </w:r>
-          </w:p>
-        </w:tc>
-        <w:tc>
-          <w:tcPr>
-            <w:tcW w:w="1140" w:type="dxa"/>
-            <w:tcBorders>
-              <w:top w:val="single" w:sz="4" w:space="0" w:color="auto"/>
-              <w:left w:val="single" w:sz="4" w:space="0" w:color="000000"/>
-              <w:bottom w:val="single" w:sz="4" w:space="0" w:color="auto"/>
-              <w:right w:val="single" w:sz="4" w:space="0" w:color="000000"/>
-            </w:tcBorders>
-          </w:tcPr>
-          <w:p>
-            <w:pPr>
-              <w:keepNext w:val="0"/>
-              <w:keepLines w:val="0"/>
-              <w:widowControl w:val="0"/>
-              <w:spacing w:line="259" w:lineRule="auto"/>
-              <w:ind w:left="155"/>
-              <w:rPr>
-                <w:rFonts w:cs="Times New Roman"/>
-              </w:rPr>
-            </w:pPr>
-            <w:r>
-              <w:rPr>
-                <w:rFonts w:cs="Times New Roman"/>
-              </w:rPr>
-              <w:t xml:space="preserve">App </w:t>
-            </w:r>
-          </w:p>
-          <w:p>
-            <w:pPr>
-              <w:keepNext w:val="0"/>
-              <w:keepLines w:val="0"/>
-              <w:widowControl w:val="0"/>
-              <w:spacing w:line="259" w:lineRule="auto"/>
-              <w:ind w:left="108"/>
-              <w:rPr>
-                <w:rFonts w:cs="Times New Roman"/>
-              </w:rPr>
-            </w:pPr>
-            <w:r>
-              <w:rPr>
-                <w:rFonts w:cs="Times New Roman"/>
-              </w:rPr>
-              <w:t>Servers</w:t>
-            </w:r>
-          </w:p>
-        </w:tc>
-        <w:tc>
-          <w:tcPr>
-            <w:tcW w:w="1514" w:type="dxa"/>
-            <w:tcBorders>
-              <w:top w:val="single" w:sz="4" w:space="0" w:color="000000"/>
-              <w:left w:val="single" w:sz="4" w:space="0" w:color="000000"/>
-              <w:bottom w:val="single" w:sz="4" w:space="0" w:color="000000"/>
-              <w:right w:val="single" w:sz="4" w:space="0" w:color="000000"/>
-            </w:tcBorders>
-          </w:tcPr>
-          <w:p>
-            <w:pPr>
-              <w:keepNext w:val="0"/>
-              <w:keepLines w:val="0"/>
-              <w:widowControl w:val="0"/>
-              <w:spacing w:line="259" w:lineRule="auto"/>
-              <w:ind w:left="155"/>
-              <w:rPr>
-                <w:rFonts w:cs="Times New Roman"/>
-              </w:rPr>
-            </w:pPr>
-            <w:r>
-              <w:rPr>
-                <w:rFonts w:cs="Times New Roman"/>
-              </w:rPr>
-              <w:t>Tomcat</w:t>
-            </w:r>
-          </w:p>
-        </w:tc>
-        <w:tc>
-          <w:tcPr>
-            <w:tcW w:w="3927" w:type="dxa"/>
-            <w:tcBorders>
-              <w:top w:val="single" w:sz="4" w:space="0" w:color="000000"/>
-              <w:left w:val="single" w:sz="4" w:space="0" w:color="000000"/>
-              <w:bottom w:val="single" w:sz="4" w:space="0" w:color="000000"/>
-              <w:right w:val="single" w:sz="4" w:space="0" w:color="000000"/>
-            </w:tcBorders>
-          </w:tcPr>
-          <w:p>
-            <w:pPr>
-              <w:keepNext w:val="0"/>
-              <w:keepLines w:val="0"/>
-              <w:widowControl w:val="0"/>
-              <w:spacing w:line="259" w:lineRule="auto"/>
-              <w:ind w:left="108"/>
-              <w:rPr>
-                <w:rFonts w:cs="Times New Roman"/>
-              </w:rPr>
-            </w:pPr>
-          </w:p>
-        </w:tc>
-        <w:tc>
-          <w:tcPr>
-            <w:tcW w:w="2010" w:type="dxa"/>
-            <w:tcBorders>
-              <w:top w:val="single" w:sz="4" w:space="0" w:color="000000"/>
-              <w:left w:val="single" w:sz="4" w:space="0" w:color="000000"/>
-              <w:bottom w:val="single" w:sz="4" w:space="0" w:color="000000"/>
-              <w:right w:val="single" w:sz="4" w:space="0" w:color="000000"/>
-            </w:tcBorders>
-          </w:tcPr>
-          <w:p>
-            <w:pPr>
-              <w:keepNext w:val="0"/>
-              <w:keepLines w:val="0"/>
-              <w:widowControl w:val="0"/>
-              <w:spacing w:line="259" w:lineRule="auto"/>
-              <w:ind w:left="108"/>
-              <w:rPr>
-                <w:rFonts w:cs="Times New Roman"/>
-              </w:rPr>
-            </w:pPr>
-            <w:r>
-              <w:rPr>
-                <w:rFonts w:cs="Times New Roman"/>
-              </w:rPr>
-              <w:t>Syslog</w:t>
-            </w:r>
-          </w:p>
-        </w:tc>
-      </w:tr>
-      <w:tr>
-        <w:trPr>
-          <w:trHeight w:val="291"/>
-        </w:trPr>
-        <w:tc>
-          <w:tcPr>
-            <w:tcW w:w="481" w:type="dxa"/>
-            <w:vMerge w:val="restart"/>
-            <w:tcBorders>
-              <w:top w:val="single" w:sz="4" w:space="0" w:color="auto"/>
-              <w:left w:val="single" w:sz="4" w:space="0" w:color="000000"/>
-              <w:right w:val="single" w:sz="4" w:space="0" w:color="000000"/>
-            </w:tcBorders>
-          </w:tcPr>
-          <w:p>
-            <w:pPr>
-              <w:keepNext w:val="0"/>
-              <w:keepLines w:val="0"/>
-              <w:widowControl w:val="0"/>
-              <w:spacing w:after="160" w:line="259" w:lineRule="auto"/>
-              <w:rPr>
-                <w:rFonts w:cs="Times New Roman"/>
-              </w:rPr>
-            </w:pPr>
-            <w:r>
-              <w:rPr>
-                <w:rFonts w:cs="Times New Roman"/>
-              </w:rPr>
-              <w:t>3</w:t>
-            </w:r>
-          </w:p>
-        </w:tc>
-        <w:tc>
-          <w:tcPr>
-            <w:tcW w:w="1140" w:type="dxa"/>
-            <w:vMerge w:val="restart"/>
-            <w:tcBorders>
-              <w:top w:val="single" w:sz="4" w:space="0" w:color="auto"/>
-              <w:left w:val="single" w:sz="4" w:space="0" w:color="000000"/>
-              <w:right w:val="single" w:sz="4" w:space="0" w:color="000000"/>
-            </w:tcBorders>
-          </w:tcPr>
-          <w:p>
-            <w:pPr>
-              <w:keepNext w:val="0"/>
-              <w:keepLines w:val="0"/>
-              <w:widowControl w:val="0"/>
-              <w:spacing w:after="160" w:line="259" w:lineRule="auto"/>
-              <w:rPr>
-                <w:rFonts w:cs="Times New Roman"/>
-              </w:rPr>
-            </w:pPr>
-          </w:p>
-        </w:tc>
-        <w:tc>
-          <w:tcPr>
-            <w:tcW w:w="1514" w:type="dxa"/>
-            <w:tcBorders>
-              <w:top w:val="single" w:sz="4" w:space="0" w:color="000000"/>
-              <w:left w:val="single" w:sz="4" w:space="0" w:color="000000"/>
-              <w:bottom w:val="single" w:sz="8" w:space="0" w:color="000000"/>
-              <w:right w:val="single" w:sz="4" w:space="0" w:color="000000"/>
-            </w:tcBorders>
-          </w:tcPr>
-          <w:p>
-            <w:pPr>
-              <w:keepNext w:val="0"/>
-              <w:keepLines w:val="0"/>
-              <w:widowControl w:val="0"/>
-              <w:spacing w:line="259" w:lineRule="auto"/>
-              <w:ind w:left="108" w:firstLine="47"/>
-              <w:rPr>
-                <w:rFonts w:cs="Times New Roman"/>
-              </w:rPr>
-            </w:pPr>
-            <w:r>
-              <w:rPr>
-                <w:rFonts w:cs="Times New Roman"/>
-              </w:rPr>
-              <w:t xml:space="preserve">Máy </w:t>
-            </w:r>
-            <w:r>
-              <w:rPr>
-                <w:rFonts w:eastAsia="Times New Roman" w:cs="Times New Roman"/>
-              </w:rPr>
-              <w:t>chủ</w:t>
-            </w:r>
-            <w:r>
-              <w:rPr>
-                <w:rFonts w:cs="Times New Roman"/>
-              </w:rPr>
-              <w:t xml:space="preserve"> Database Oracle </w:t>
-            </w:r>
-          </w:p>
-        </w:tc>
-        <w:tc>
-          <w:tcPr>
-            <w:tcW w:w="3927" w:type="dxa"/>
-            <w:tcBorders>
-              <w:top w:val="single" w:sz="4" w:space="0" w:color="000000"/>
-              <w:left w:val="single" w:sz="4" w:space="0" w:color="000000"/>
-              <w:bottom w:val="single" w:sz="8" w:space="0" w:color="000000"/>
-              <w:right w:val="single" w:sz="4" w:space="0" w:color="000000"/>
-            </w:tcBorders>
-          </w:tcPr>
-          <w:p>
-            <w:pPr>
-              <w:keepNext w:val="0"/>
-              <w:keepLines w:val="0"/>
-              <w:widowControl w:val="0"/>
-              <w:spacing w:line="259" w:lineRule="auto"/>
-              <w:ind w:left="108"/>
-              <w:rPr>
-                <w:rFonts w:cs="Times New Roman"/>
-              </w:rPr>
-            </w:pPr>
-            <w:r>
-              <w:rPr>
-                <w:rFonts w:cs="Times New Roman"/>
-              </w:rPr>
-              <w:t>Listener Log, Database Log</w:t>
-            </w:r>
-          </w:p>
-        </w:tc>
-        <w:tc>
-          <w:tcPr>
-            <w:tcW w:w="2010" w:type="dxa"/>
-            <w:tcBorders>
-              <w:top w:val="single" w:sz="4" w:space="0" w:color="000000"/>
-              <w:left w:val="single" w:sz="4" w:space="0" w:color="000000"/>
-              <w:bottom w:val="single" w:sz="8" w:space="0" w:color="000000"/>
-              <w:right w:val="single" w:sz="4" w:space="0" w:color="000000"/>
-            </w:tcBorders>
-          </w:tcPr>
-          <w:p>
-            <w:pPr>
-              <w:keepNext w:val="0"/>
-              <w:keepLines w:val="0"/>
-              <w:widowControl w:val="0"/>
-              <w:spacing w:line="259" w:lineRule="auto"/>
-              <w:ind w:left="108"/>
-              <w:rPr>
-                <w:rFonts w:cs="Times New Roman"/>
-              </w:rPr>
-            </w:pPr>
-            <w:r>
-              <w:rPr>
-                <w:rFonts w:cs="Times New Roman"/>
-              </w:rPr>
-              <w:t>Agent</w:t>
-            </w:r>
-          </w:p>
-        </w:tc>
-      </w:tr>
-      <w:tr>
-        <w:trPr>
-          <w:trHeight w:val="291"/>
-        </w:trPr>
-        <w:tc>
-          <w:tcPr>
-            <w:tcW w:w="481" w:type="dxa"/>
-            <w:vMerge/>
-            <w:tcBorders>
-              <w:left w:val="single" w:sz="4" w:space="0" w:color="000000"/>
-              <w:right w:val="single" w:sz="4" w:space="0" w:color="000000"/>
-            </w:tcBorders>
-          </w:tcPr>
-          <w:p>
-            <w:pPr>
-              <w:keepNext w:val="0"/>
-              <w:keepLines w:val="0"/>
-              <w:widowControl w:val="0"/>
-              <w:spacing w:after="160" w:line="259" w:lineRule="auto"/>
-              <w:rPr>
-                <w:rFonts w:cs="Times New Roman"/>
-              </w:rPr>
-            </w:pPr>
-          </w:p>
-        </w:tc>
-        <w:tc>
-          <w:tcPr>
-            <w:tcW w:w="1140" w:type="dxa"/>
-            <w:vMerge/>
-            <w:tcBorders>
-              <w:left w:val="single" w:sz="4" w:space="0" w:color="000000"/>
-              <w:right w:val="single" w:sz="4" w:space="0" w:color="000000"/>
-            </w:tcBorders>
-          </w:tcPr>
-          <w:p>
-            <w:pPr>
-              <w:keepNext w:val="0"/>
-              <w:keepLines w:val="0"/>
-              <w:widowControl w:val="0"/>
-              <w:spacing w:after="160" w:line="259" w:lineRule="auto"/>
-              <w:rPr>
-                <w:rFonts w:cs="Times New Roman"/>
-              </w:rPr>
-            </w:pPr>
-          </w:p>
-        </w:tc>
-        <w:tc>
-          <w:tcPr>
-            <w:tcW w:w="1514" w:type="dxa"/>
-            <w:tcBorders>
-              <w:top w:val="single" w:sz="4" w:space="0" w:color="000000"/>
-              <w:left w:val="single" w:sz="4" w:space="0" w:color="000000"/>
-              <w:bottom w:val="single" w:sz="8" w:space="0" w:color="000000"/>
-              <w:right w:val="single" w:sz="4" w:space="0" w:color="000000"/>
-            </w:tcBorders>
-          </w:tcPr>
-          <w:p>
-            <w:pPr>
-              <w:keepNext w:val="0"/>
-              <w:keepLines w:val="0"/>
-              <w:widowControl w:val="0"/>
-              <w:spacing w:line="259" w:lineRule="auto"/>
-              <w:ind w:left="155"/>
-              <w:rPr>
-                <w:rFonts w:cs="Times New Roman"/>
-              </w:rPr>
-            </w:pPr>
-            <w:r>
-              <w:rPr>
-                <w:rFonts w:cs="Times New Roman"/>
-              </w:rPr>
-              <w:t>Oracle RAC</w:t>
-            </w:r>
-          </w:p>
-        </w:tc>
-        <w:tc>
-          <w:tcPr>
-            <w:tcW w:w="3927" w:type="dxa"/>
-            <w:tcBorders>
-              <w:top w:val="single" w:sz="4" w:space="0" w:color="000000"/>
-              <w:left w:val="single" w:sz="4" w:space="0" w:color="000000"/>
-              <w:bottom w:val="single" w:sz="8" w:space="0" w:color="000000"/>
-              <w:right w:val="single" w:sz="4" w:space="0" w:color="000000"/>
-            </w:tcBorders>
-          </w:tcPr>
-          <w:p>
-            <w:pPr>
-              <w:keepNext w:val="0"/>
-              <w:keepLines w:val="0"/>
-              <w:widowControl w:val="0"/>
-              <w:spacing w:line="259" w:lineRule="auto"/>
-              <w:ind w:left="108"/>
-              <w:rPr>
-                <w:rFonts w:cs="Times New Roman"/>
-              </w:rPr>
-            </w:pPr>
-            <w:r>
-              <w:rPr>
-                <w:rFonts w:cs="Times New Roman"/>
-              </w:rPr>
-              <w:t>Listener Log, Database Log, Event Manager Log.</w:t>
-            </w:r>
-          </w:p>
-        </w:tc>
-        <w:tc>
-          <w:tcPr>
-            <w:tcW w:w="2010" w:type="dxa"/>
-            <w:tcBorders>
-              <w:top w:val="single" w:sz="4" w:space="0" w:color="000000"/>
-              <w:left w:val="single" w:sz="4" w:space="0" w:color="000000"/>
-              <w:bottom w:val="single" w:sz="8" w:space="0" w:color="000000"/>
-              <w:right w:val="single" w:sz="4" w:space="0" w:color="000000"/>
-            </w:tcBorders>
-          </w:tcPr>
-          <w:p>
-            <w:pPr>
-              <w:keepNext w:val="0"/>
-              <w:keepLines w:val="0"/>
-              <w:widowControl w:val="0"/>
-              <w:spacing w:line="259" w:lineRule="auto"/>
-              <w:ind w:left="108"/>
-              <w:rPr>
-                <w:rFonts w:cs="Times New Roman"/>
-              </w:rPr>
-            </w:pPr>
-            <w:r>
-              <w:rPr>
-                <w:rFonts w:cs="Times New Roman"/>
-              </w:rPr>
-              <w:t>SCP</w:t>
-            </w:r>
-          </w:p>
-        </w:tc>
-      </w:tr>
-      <w:tr>
-        <w:trPr>
-          <w:trHeight w:val="291"/>
-        </w:trPr>
-        <w:tc>
-          <w:tcPr>
-            <w:tcW w:w="481" w:type="dxa"/>
-            <w:vMerge/>
-            <w:tcBorders>
-              <w:left w:val="single" w:sz="4" w:space="0" w:color="000000"/>
-              <w:bottom w:val="single" w:sz="8" w:space="0" w:color="000000"/>
-              <w:right w:val="single" w:sz="4" w:space="0" w:color="000000"/>
-            </w:tcBorders>
-          </w:tcPr>
-          <w:p>
-            <w:pPr>
-              <w:keepNext w:val="0"/>
-              <w:keepLines w:val="0"/>
-              <w:widowControl w:val="0"/>
-              <w:spacing w:after="160" w:line="259" w:lineRule="auto"/>
-              <w:rPr>
-                <w:rFonts w:cs="Times New Roman"/>
-              </w:rPr>
-            </w:pPr>
-          </w:p>
-        </w:tc>
-        <w:tc>
-          <w:tcPr>
-            <w:tcW w:w="1140" w:type="dxa"/>
-            <w:vMerge/>
-            <w:tcBorders>
-              <w:left w:val="single" w:sz="4" w:space="0" w:color="000000"/>
-              <w:bottom w:val="single" w:sz="8" w:space="0" w:color="000000"/>
-              <w:right w:val="single" w:sz="4" w:space="0" w:color="000000"/>
-            </w:tcBorders>
-          </w:tcPr>
-          <w:p>
-            <w:pPr>
-              <w:keepNext w:val="0"/>
-              <w:keepLines w:val="0"/>
-              <w:widowControl w:val="0"/>
-              <w:spacing w:after="160" w:line="259" w:lineRule="auto"/>
-              <w:rPr>
-                <w:rFonts w:cs="Times New Roman"/>
-              </w:rPr>
-            </w:pPr>
-          </w:p>
-        </w:tc>
-        <w:tc>
-          <w:tcPr>
-            <w:tcW w:w="1514" w:type="dxa"/>
-            <w:tcBorders>
-              <w:top w:val="single" w:sz="4" w:space="0" w:color="000000"/>
-              <w:left w:val="single" w:sz="4" w:space="0" w:color="000000"/>
-              <w:bottom w:val="single" w:sz="8" w:space="0" w:color="000000"/>
-              <w:right w:val="single" w:sz="4" w:space="0" w:color="000000"/>
-            </w:tcBorders>
-          </w:tcPr>
-          <w:p>
-            <w:pPr>
-              <w:keepNext w:val="0"/>
-              <w:keepLines w:val="0"/>
-              <w:widowControl w:val="0"/>
-              <w:spacing w:line="259" w:lineRule="auto"/>
-              <w:ind w:left="155"/>
-              <w:rPr>
-                <w:rFonts w:cs="Times New Roman"/>
-              </w:rPr>
-            </w:pPr>
-            <w:r>
-              <w:rPr>
-                <w:rFonts w:cs="Times New Roman"/>
-              </w:rPr>
-              <w:t>Oracle RAC</w:t>
-            </w:r>
-          </w:p>
-        </w:tc>
-        <w:tc>
-          <w:tcPr>
-            <w:tcW w:w="3927" w:type="dxa"/>
-            <w:tcBorders>
-              <w:top w:val="single" w:sz="4" w:space="0" w:color="000000"/>
-              <w:left w:val="single" w:sz="4" w:space="0" w:color="000000"/>
-              <w:bottom w:val="single" w:sz="8" w:space="0" w:color="000000"/>
-              <w:right w:val="single" w:sz="4" w:space="0" w:color="000000"/>
-            </w:tcBorders>
-          </w:tcPr>
-          <w:p>
-            <w:pPr>
-              <w:keepNext w:val="0"/>
-              <w:keepLines w:val="0"/>
-              <w:widowControl w:val="0"/>
-              <w:spacing w:line="259" w:lineRule="auto"/>
-              <w:ind w:left="108"/>
-              <w:rPr>
-                <w:rFonts w:cs="Times New Roman"/>
-              </w:rPr>
-            </w:pPr>
-            <w:r>
-              <w:rPr>
-                <w:rFonts w:cs="Times New Roman"/>
-              </w:rPr>
-              <w:t>Audit log</w:t>
-            </w:r>
-          </w:p>
-        </w:tc>
-        <w:tc>
-          <w:tcPr>
-            <w:tcW w:w="2010" w:type="dxa"/>
-            <w:tcBorders>
-              <w:top w:val="single" w:sz="4" w:space="0" w:color="000000"/>
-              <w:left w:val="single" w:sz="4" w:space="0" w:color="000000"/>
-              <w:bottom w:val="single" w:sz="8" w:space="0" w:color="000000"/>
-              <w:right w:val="single" w:sz="4" w:space="0" w:color="000000"/>
-            </w:tcBorders>
-          </w:tcPr>
-          <w:p>
-            <w:pPr>
-              <w:keepNext w:val="0"/>
-              <w:keepLines w:val="0"/>
-              <w:widowControl w:val="0"/>
-              <w:spacing w:line="259" w:lineRule="auto"/>
-              <w:ind w:left="108"/>
-              <w:rPr>
-                <w:rFonts w:cs="Times New Roman"/>
-              </w:rPr>
-            </w:pPr>
-            <w:r>
-              <w:rPr>
-                <w:rFonts w:cs="Times New Roman"/>
-              </w:rPr>
-              <w:t>Agent</w:t>
-            </w:r>
-          </w:p>
-        </w:tc>
-      </w:tr>
-    </w:tbl>
-    <w:p>
-      <w:pPr>
-        <w:keepNext w:val="0"/>
-        <w:keepLines w:val="0"/>
-        <w:widowControl w:val="0"/>
-        <w:ind w:left="1080"/>
-        <w:rPr>
-          <w:rFonts w:cs="Times New Roman"/>
-          <w:sz w:val="26"/>
-          <w:szCs w:val="26"/>
-        </w:rPr>
-      </w:pPr>
+        <w:t>Mật khẩu xác thực phải thỏa mãn những tiêu chí sau:</w:t>
+      </w:r>
+    </w:p>
+    <w:p>
+      <w:pPr>
+        <w:pStyle w:val="ListParagraph"/>
+        <w:keepNext w:val="0"/>
+        <w:keepLines w:val="0"/>
+        <w:widowControl w:val="0"/>
+        <w:numPr>
+          <w:ilvl w:val="1"/>
+          <w:numId w:val="16"/>
+        </w:numPr>
+        <w:jc w:val="both"/>
+        <w:rPr>
+          <w:rFonts w:cs="Times New Roman"/>
+          <w:sz w:val="26"/>
+          <w:szCs w:val="26"/>
+        </w:rPr>
+      </w:pPr>
+      <w:r>
+        <w:rPr>
+          <w:rFonts w:cs="Times New Roman"/>
+          <w:sz w:val="26"/>
+          <w:szCs w:val="26"/>
+        </w:rPr>
+        <w:t>Với mật khẩu mặc đinh, khi lần đầu tiên người dùng truy cập vào hệ thống sẽ gửi yêu cầu và bắt buộc phải thay đổi mật khẩu này mới được truy cập.</w:t>
+      </w:r>
+    </w:p>
+    <w:p>
+      <w:pPr>
+        <w:pStyle w:val="ListParagraph"/>
+        <w:keepNext w:val="0"/>
+        <w:keepLines w:val="0"/>
+        <w:widowControl w:val="0"/>
+        <w:numPr>
+          <w:ilvl w:val="1"/>
+          <w:numId w:val="16"/>
+        </w:numPr>
+        <w:jc w:val="both"/>
+        <w:rPr>
+          <w:rFonts w:cs="Times New Roman"/>
+          <w:sz w:val="26"/>
+          <w:szCs w:val="26"/>
+        </w:rPr>
+      </w:pPr>
+      <w:r>
+        <w:rPr>
+          <w:rFonts w:cs="Times New Roman"/>
+          <w:sz w:val="26"/>
+          <w:szCs w:val="26"/>
+        </w:rPr>
+        <w:t>Mật khẩu có chiều dài tối thiểu là 8, phải bao gồm chữ cái thường, chữ cái viết hoa, chữ số và ký tự không phải chữ cái hay chữ số. Mật khẩu không được chứa tên tài khoản</w:t>
+      </w:r>
+    </w:p>
+    <w:p>
+      <w:pPr>
+        <w:pStyle w:val="ListParagraph"/>
+        <w:keepNext w:val="0"/>
+        <w:keepLines w:val="0"/>
+        <w:widowControl w:val="0"/>
+        <w:numPr>
+          <w:ilvl w:val="1"/>
+          <w:numId w:val="16"/>
+        </w:numPr>
+        <w:jc w:val="both"/>
+        <w:rPr>
+          <w:rFonts w:cs="Times New Roman"/>
+          <w:sz w:val="26"/>
+          <w:szCs w:val="26"/>
+        </w:rPr>
+      </w:pPr>
+      <w:r>
+        <w:rPr>
+          <w:rFonts w:cs="Times New Roman"/>
+          <w:sz w:val="26"/>
+          <w:szCs w:val="26"/>
+        </w:rPr>
+        <w:t>Thời gian mặc định yêu cầu thay đổi mật khẩu (mặc định 90 ngày và cán bộ quản trị hệ thống có thể thay đổi thông số này) sau thời gian này sẽ yêu cầu người dùng thay đổi mật khẩu.</w:t>
+      </w:r>
+    </w:p>
+    <w:p>
+      <w:pPr>
+        <w:pStyle w:val="ListParagraph"/>
+        <w:keepNext w:val="0"/>
+        <w:keepLines w:val="0"/>
+        <w:widowControl w:val="0"/>
+        <w:numPr>
+          <w:ilvl w:val="1"/>
+          <w:numId w:val="16"/>
+        </w:numPr>
+        <w:jc w:val="both"/>
+        <w:rPr>
+          <w:rFonts w:cs="Times New Roman"/>
+          <w:sz w:val="26"/>
+          <w:szCs w:val="26"/>
+        </w:rPr>
+      </w:pPr>
+      <w:r>
+        <w:rPr>
+          <w:rFonts w:cs="Times New Roman"/>
+          <w:sz w:val="26"/>
+          <w:szCs w:val="26"/>
+        </w:rPr>
+        <w:lastRenderedPageBreak/>
+        <w:t>Mật khẩu mới không được trùng với mật khẩu cũ</w:t>
+      </w:r>
     </w:p>
     <w:p>
       <w:pPr>
@@ -15364,8 +14723,452 @@
           <w:sz w:val="26"/>
           <w:szCs w:val="26"/>
         </w:rPr>
+        <w:t>Tài khoản đăng nhập sai 5 lần liên tiếp sẽ bị khóa tạm thời 15 phút, không thể đăng nhập trong khoảng thời gian này.</w:t>
+      </w:r>
+    </w:p>
+    <w:p>
+      <w:pPr>
+        <w:pStyle w:val="ListParagraph"/>
+        <w:keepNext w:val="0"/>
+        <w:keepLines w:val="0"/>
+        <w:widowControl w:val="0"/>
+        <w:numPr>
+          <w:ilvl w:val="0"/>
+          <w:numId w:val="16"/>
+        </w:numPr>
+        <w:jc w:val="both"/>
+        <w:rPr>
+          <w:rFonts w:cs="Times New Roman"/>
+          <w:sz w:val="26"/>
+          <w:szCs w:val="26"/>
+        </w:rPr>
+      </w:pPr>
+      <w:r>
+        <w:rPr>
+          <w:rFonts w:cs="Times New Roman"/>
+          <w:sz w:val="26"/>
+          <w:szCs w:val="26"/>
+        </w:rPr>
+        <w:t>Quản trị viên có thể thiết lập, thay đổi số lần đăng nhập sai cũng như thời gian vô hiệu hóa tài khoản tạm thời.</w:t>
+      </w:r>
+    </w:p>
+    <w:p>
+      <w:pPr>
+        <w:pStyle w:val="ListParagraph"/>
+        <w:keepNext w:val="0"/>
+        <w:keepLines w:val="0"/>
+        <w:widowControl w:val="0"/>
+        <w:numPr>
+          <w:ilvl w:val="0"/>
+          <w:numId w:val="16"/>
+        </w:numPr>
+        <w:jc w:val="both"/>
+        <w:rPr>
+          <w:rFonts w:cs="Times New Roman"/>
+          <w:sz w:val="26"/>
+          <w:szCs w:val="26"/>
+        </w:rPr>
+      </w:pPr>
+      <w:r>
+        <w:rPr>
+          <w:rFonts w:cs="Times New Roman"/>
+          <w:sz w:val="26"/>
+          <w:szCs w:val="26"/>
+        </w:rPr>
+        <w:t>Hệ thống sẽ tự động logout nếu không nhận được yêu cầu từ người dùng sau 30 phút</w:t>
+      </w:r>
+    </w:p>
+    <w:p>
+      <w:pPr>
+        <w:pStyle w:val="ListParagraph"/>
+        <w:keepNext w:val="0"/>
+        <w:keepLines w:val="0"/>
+        <w:widowControl w:val="0"/>
+        <w:numPr>
+          <w:ilvl w:val="0"/>
+          <w:numId w:val="16"/>
+        </w:numPr>
+        <w:jc w:val="both"/>
+        <w:rPr>
+          <w:rFonts w:cs="Times New Roman"/>
+          <w:sz w:val="26"/>
+          <w:szCs w:val="26"/>
+        </w:rPr>
+      </w:pPr>
+      <w:r>
+        <w:rPr>
+          <w:rFonts w:cs="Times New Roman"/>
+          <w:sz w:val="26"/>
+          <w:szCs w:val="26"/>
+        </w:rPr>
+        <w:t>Máy chủ phải được đồng bộ với máy chủ thời gian (TimeServer).</w:t>
+      </w:r>
+    </w:p>
+    <w:p>
+      <w:pPr>
+        <w:pStyle w:val="ListParagraph"/>
+        <w:keepNext w:val="0"/>
+        <w:keepLines w:val="0"/>
+        <w:widowControl w:val="0"/>
+        <w:numPr>
+          <w:ilvl w:val="0"/>
+          <w:numId w:val="16"/>
+        </w:numPr>
+        <w:jc w:val="both"/>
+        <w:rPr>
+          <w:rFonts w:cs="Times New Roman"/>
+          <w:sz w:val="26"/>
+          <w:szCs w:val="26"/>
+        </w:rPr>
+      </w:pPr>
+      <w:r>
+        <w:rPr>
+          <w:rFonts w:cs="Times New Roman"/>
+          <w:sz w:val="26"/>
+          <w:szCs w:val="26"/>
+        </w:rPr>
+        <w:t>Máy chủ phải được ghi nhật ký đồng bộ lên hệ thống Quản lý nhật ký sự kiện an toàn thông tin (SIEM) như đã nêu ở mục 5.2. Giới hạn 100MB dung lượng để lưu trữ nhật ký hệ thống, tránh mất mát hoặc tràn bộ nhớ. Nhật ký phải được lưu trữ tối thiểu 03 tháng.</w:t>
+      </w:r>
+    </w:p>
+    <w:p>
+      <w:pPr>
+        <w:pStyle w:val="Heading2"/>
+        <w:keepNext w:val="0"/>
+        <w:keepLines w:val="0"/>
+        <w:widowControl w:val="0"/>
+        <w:jc w:val="both"/>
+        <w:rPr>
+          <w:rFonts w:cs="Times New Roman"/>
+        </w:rPr>
+      </w:pPr>
+      <w:bookmarkStart w:id="66" w:name="_Toc55913451"/>
+      <w:bookmarkStart w:id="67" w:name="_Toc120269053"/>
+      <w:r>
+        <w:rPr>
+          <w:rFonts w:cs="Times New Roman"/>
+        </w:rPr>
+        <w:t>Cứng hóa máy chủ</w:t>
+      </w:r>
+      <w:bookmarkEnd w:id="66"/>
+      <w:bookmarkEnd w:id="67"/>
+    </w:p>
+    <w:p>
+      <w:pPr>
+        <w:keepNext w:val="0"/>
+        <w:keepLines w:val="0"/>
+        <w:widowControl w:val="0"/>
+        <w:jc w:val="both"/>
+        <w:rPr>
+          <w:rFonts w:cs="Times New Roman"/>
+        </w:rPr>
+      </w:pPr>
+    </w:p>
+    <w:p>
+      <w:pPr>
+        <w:keepNext w:val="0"/>
+        <w:keepLines w:val="0"/>
+        <w:widowControl w:val="0"/>
+        <w:ind w:left="432"/>
+        <w:jc w:val="both"/>
+        <w:rPr>
+          <w:rFonts w:cs="Times New Roman"/>
+          <w:sz w:val="26"/>
+          <w:szCs w:val="26"/>
+        </w:rPr>
+      </w:pPr>
+      <w:r>
+        <w:rPr>
+          <w:rFonts w:cs="Times New Roman"/>
+          <w:sz w:val="26"/>
+          <w:szCs w:val="26"/>
+        </w:rPr>
+        <w:t>Để đảm bảo an toàn bảo mật cho máy chủ, cần tiến hành cứng hóa máy chủ trước khi đưa vào vận hành, khai thác theo các tiêu chí sau:</w:t>
+      </w:r>
+    </w:p>
+    <w:p>
+      <w:pPr>
+        <w:pStyle w:val="ListParagraph"/>
+        <w:keepNext w:val="0"/>
+        <w:keepLines w:val="0"/>
+        <w:widowControl w:val="0"/>
+        <w:numPr>
+          <w:ilvl w:val="0"/>
+          <w:numId w:val="16"/>
+        </w:numPr>
+        <w:jc w:val="both"/>
+        <w:rPr>
+          <w:rFonts w:cs="Times New Roman"/>
+          <w:sz w:val="26"/>
+          <w:szCs w:val="26"/>
+        </w:rPr>
+      </w:pPr>
+      <w:r>
+        <w:rPr>
+          <w:rFonts w:cs="Times New Roman"/>
+          <w:sz w:val="26"/>
+          <w:szCs w:val="26"/>
+        </w:rPr>
+        <w:t xml:space="preserve">Máy chủ phải được cập nhật các bản vá lỗi thường xuyên. Đối với máy chủ cài Windows Server, phải được kết nối với hệ thống WSUS của </w:t>
+      </w:r>
+      <w:r>
+        <w:rPr>
+          <w:rFonts w:cs="Times New Roman"/>
+          <w:sz w:val="26"/>
+          <w:szCs w:val="26"/>
+        </w:rPr>
+        <w:t xml:space="preserve">Bộ </w:t>
+      </w:r>
+      <w:r>
+        <w:rPr>
+          <w:rFonts w:cs="Times New Roman"/>
+          <w:sz w:val="26"/>
+          <w:szCs w:val="26"/>
+          <w:lang w:val="vi-VN"/>
+        </w:rPr>
+        <w:t>Giao Thông Vận Tải</w:t>
+      </w:r>
+      <w:r>
+        <w:rPr>
+          <w:rFonts w:cs="Times New Roman"/>
+          <w:sz w:val="26"/>
+          <w:szCs w:val="26"/>
+        </w:rPr>
+        <w:t>.</w:t>
+      </w:r>
+    </w:p>
+    <w:p>
+      <w:pPr>
+        <w:pStyle w:val="ListParagraph"/>
+        <w:keepNext w:val="0"/>
+        <w:keepLines w:val="0"/>
+        <w:widowControl w:val="0"/>
+        <w:numPr>
+          <w:ilvl w:val="0"/>
+          <w:numId w:val="16"/>
+        </w:numPr>
+        <w:jc w:val="both"/>
+        <w:rPr>
+          <w:rFonts w:cs="Times New Roman"/>
+          <w:sz w:val="26"/>
+          <w:szCs w:val="26"/>
+        </w:rPr>
+      </w:pPr>
+      <w:r>
+        <w:rPr>
+          <w:rFonts w:cs="Times New Roman"/>
+          <w:sz w:val="26"/>
+          <w:szCs w:val="26"/>
+        </w:rPr>
+        <w:t xml:space="preserve">Máy chủ phải được cài đặt Firewall, phần mềm phòng chống độc hại McAfee theo tiêu chuẩn của Bộ </w:t>
+      </w:r>
+      <w:r>
+        <w:rPr>
+          <w:rFonts w:cs="Times New Roman"/>
+          <w:sz w:val="26"/>
+          <w:szCs w:val="26"/>
+          <w:lang w:val="vi-VN"/>
+        </w:rPr>
+        <w:t>Giao ThôngVận Tải</w:t>
+      </w:r>
+      <w:r>
+        <w:rPr>
+          <w:rFonts w:cs="Times New Roman"/>
+          <w:sz w:val="26"/>
+          <w:szCs w:val="26"/>
+        </w:rPr>
+        <w:t xml:space="preserve">. Phần mềm phòng chống độc hại McAfee được quản lý tập trung, tự cập nhật phiên bản mới, đồng thời đồng bộ nhật ký lên hệ thống SIEM của </w:t>
+      </w:r>
+      <w:r>
+        <w:rPr>
+          <w:rFonts w:cs="Times New Roman"/>
+          <w:sz w:val="26"/>
+          <w:szCs w:val="26"/>
+        </w:rPr>
+        <w:t xml:space="preserve">Bộ </w:t>
+      </w:r>
+      <w:r>
+        <w:rPr>
+          <w:rFonts w:cs="Times New Roman"/>
+          <w:sz w:val="26"/>
+          <w:szCs w:val="26"/>
+          <w:lang w:val="vi-VN"/>
+        </w:rPr>
+        <w:t>Giao Thông Vận Tải</w:t>
+      </w:r>
+      <w:r>
+        <w:rPr>
+          <w:rFonts w:cs="Times New Roman"/>
+          <w:sz w:val="26"/>
+          <w:szCs w:val="26"/>
+        </w:rPr>
+        <w:t xml:space="preserve"> </w:t>
+      </w:r>
+      <w:r>
+        <w:rPr>
+          <w:rFonts w:cs="Times New Roman"/>
+          <w:sz w:val="26"/>
+          <w:szCs w:val="26"/>
+        </w:rPr>
+        <w:t>như đã nêu trên mục 5.2. Phần mềm phòng chống mã độc McAfee phải được thiết lập cơ chế real-time scan, đảm bảo cho toàn bộ máy chủ luôn được quét liên tục, bất kỳ phần mềm nào trên máy chủ cũng được kiểm tra, quét trước khi cài đặt.</w:t>
+      </w:r>
+    </w:p>
+    <w:p>
+      <w:pPr>
+        <w:pStyle w:val="ListParagraph"/>
+        <w:keepNext w:val="0"/>
+        <w:keepLines w:val="0"/>
+        <w:widowControl w:val="0"/>
+        <w:numPr>
+          <w:ilvl w:val="0"/>
+          <w:numId w:val="16"/>
+        </w:numPr>
+        <w:jc w:val="both"/>
+        <w:rPr>
+          <w:rFonts w:cs="Times New Roman"/>
+          <w:sz w:val="26"/>
+          <w:szCs w:val="26"/>
+        </w:rPr>
+      </w:pPr>
+      <w:r>
+        <w:rPr>
+          <w:rFonts w:cs="Times New Roman"/>
+          <w:sz w:val="26"/>
+          <w:szCs w:val="26"/>
+        </w:rPr>
+        <w:t>Các phần mềm cài đặt trên máy chủ phải có bản quyền hoặc nguồn gốc rõ ràng.</w:t>
+      </w:r>
+    </w:p>
+    <w:p>
+      <w:pPr>
+        <w:pStyle w:val="ListParagraph"/>
+        <w:keepNext w:val="0"/>
+        <w:keepLines w:val="0"/>
+        <w:widowControl w:val="0"/>
+        <w:numPr>
+          <w:ilvl w:val="0"/>
+          <w:numId w:val="16"/>
+        </w:numPr>
+        <w:jc w:val="both"/>
+        <w:rPr>
+          <w:rFonts w:cs="Times New Roman"/>
+          <w:sz w:val="26"/>
+          <w:szCs w:val="26"/>
+        </w:rPr>
+      </w:pPr>
+      <w:r>
+        <w:rPr>
+          <w:rFonts w:cs="Times New Roman"/>
+          <w:sz w:val="26"/>
+          <w:szCs w:val="26"/>
+        </w:rPr>
+        <w:t xml:space="preserve">Máy chủ cần được tiến hành cứng hóa theo yêu cầu của phòng ATTT, phải đảm bảo vượt qua công cụ quét bảo mật máy chủ chuyên dụng của </w:t>
+      </w:r>
+      <w:r>
+        <w:rPr>
+          <w:rFonts w:cs="Times New Roman"/>
+          <w:sz w:val="26"/>
+          <w:szCs w:val="26"/>
+          <w:lang w:val="vi-VN"/>
+        </w:rPr>
+        <w:t>Giao ThôngVận Tải.</w:t>
+      </w:r>
+    </w:p>
+    <w:p>
+      <w:pPr>
+        <w:pStyle w:val="ListParagraph"/>
+        <w:keepNext w:val="0"/>
+        <w:keepLines w:val="0"/>
+        <w:widowControl w:val="0"/>
+        <w:numPr>
+          <w:ilvl w:val="0"/>
+          <w:numId w:val="16"/>
+        </w:numPr>
+        <w:jc w:val="both"/>
+        <w:rPr>
+          <w:rFonts w:cs="Times New Roman"/>
+          <w:sz w:val="26"/>
+          <w:szCs w:val="26"/>
+        </w:rPr>
+      </w:pPr>
+      <w:r>
+        <w:rPr>
+          <w:rFonts w:cs="Times New Roman"/>
+          <w:sz w:val="26"/>
+          <w:szCs w:val="26"/>
+        </w:rPr>
+        <w:t>Đảm bảo máy chủ đạt tiêu chuẩn bảo mật cấp độ 3 theo tiêu chuẩn TCVN: 11930:2017</w:t>
+      </w:r>
+    </w:p>
+    <w:p>
+      <w:pPr>
+        <w:pStyle w:val="Heading1"/>
+        <w:keepNext w:val="0"/>
+        <w:keepLines w:val="0"/>
+        <w:widowControl w:val="0"/>
+        <w:spacing w:before="0" w:line="360" w:lineRule="auto"/>
+        <w:jc w:val="both"/>
+        <w:rPr>
+          <w:rFonts w:cs="Times New Roman"/>
+        </w:rPr>
+      </w:pPr>
+      <w:bookmarkStart w:id="68" w:name="_Toc55913452"/>
+      <w:bookmarkStart w:id="69" w:name="_Toc120269054"/>
+      <w:r>
+        <w:rPr>
+          <w:rFonts w:cs="Times New Roman"/>
+        </w:rPr>
         <w:lastRenderedPageBreak/>
-        <w:t>Truy cập và quản trị hệ thống giám sát:</w:t>
+        <w:t>BẢO ĐẢM AN TOÀN ỨNG DỤNG</w:t>
+      </w:r>
+      <w:bookmarkEnd w:id="68"/>
+      <w:bookmarkEnd w:id="69"/>
+    </w:p>
+    <w:p>
+      <w:pPr>
+        <w:pStyle w:val="Heading2"/>
+        <w:keepNext w:val="0"/>
+        <w:keepLines w:val="0"/>
+        <w:widowControl w:val="0"/>
+        <w:jc w:val="both"/>
+        <w:rPr>
+          <w:rFonts w:cs="Times New Roman"/>
+        </w:rPr>
+      </w:pPr>
+      <w:bookmarkStart w:id="70" w:name="_Toc55913453"/>
+      <w:bookmarkStart w:id="71" w:name="_Toc120269055"/>
+      <w:r>
+        <w:rPr>
+          <w:rFonts w:cs="Times New Roman"/>
+        </w:rPr>
+        <w:t>Xác thực và kiểm soát truy cập ứng dụng</w:t>
+      </w:r>
+      <w:bookmarkEnd w:id="70"/>
+      <w:bookmarkEnd w:id="71"/>
+    </w:p>
+    <w:p>
+      <w:pPr>
+        <w:pStyle w:val="ListParagraph"/>
+        <w:keepNext w:val="0"/>
+        <w:keepLines w:val="0"/>
+        <w:widowControl w:val="0"/>
+        <w:numPr>
+          <w:ilvl w:val="0"/>
+          <w:numId w:val="16"/>
+        </w:numPr>
+        <w:jc w:val="both"/>
+        <w:rPr>
+          <w:rFonts w:cs="Times New Roman"/>
+          <w:sz w:val="26"/>
+          <w:szCs w:val="26"/>
+        </w:rPr>
+      </w:pPr>
+      <w:r>
+        <w:rPr>
+          <w:rFonts w:cs="Times New Roman"/>
+          <w:sz w:val="26"/>
+          <w:szCs w:val="26"/>
+        </w:rPr>
+        <w:t xml:space="preserve">Ứng dụng xây dựng trên nền tảng web service, sử dụng tên đăng nhập và mật khẩu để tạo ra các khóa xác thực JWT </w:t>
       </w:r>
     </w:p>
     <w:p>
@@ -15391,7 +15194,7 @@
           <w:sz w:val="26"/>
           <w:szCs w:val="26"/>
         </w:rPr>
-        <w:t>Bộ phận quản trị hệ thống quản trị hệ thống giám sát.</w:t>
+        <w:t>Việc truyền tải dữ liệu trên dường truyền khi cần xác thực sẽ xử dụng chuỗi JWT để mã hóa/ và giải mã khi truyền/ nhận thông tin giữa trình duyệt web và máy chủ.</w:t>
       </w:r>
     </w:p>
     <w:p>
@@ -15417,7 +15220,33 @@
           <w:sz w:val="26"/>
           <w:szCs w:val="26"/>
         </w:rPr>
-        <w:t>Bộ phận giám sát an toàn thông tin truy cập hệ thống giám sát để đọc thông tin, phân tích cảnh báo.</w:t>
+        <w:t>Các khóa bảo mật JWT được hệ thống sinh và thay đổi thưởng xuyên trong quá trình làm việc</w:t>
+      </w:r>
+    </w:p>
+    <w:p>
+      <w:pPr>
+        <w:pStyle w:val="ListParagraph"/>
+        <w:keepNext w:val="0"/>
+        <w:keepLines w:val="0"/>
+        <w:widowControl w:val="0"/>
+        <w:numPr>
+          <w:ilvl w:val="0"/>
+          <w:numId w:val="16"/>
+        </w:numPr>
+        <w:jc w:val="both"/>
+        <w:rPr>
+          <w:rFonts w:cs="Times New Roman"/>
+          <w:sz w:val="26"/>
+          <w:szCs w:val="26"/>
+        </w:rPr>
+      </w:pPr>
+      <w:r>
+        <w:rPr>
+          <w:rFonts w:cs="Times New Roman"/>
+          <w:sz w:val="26"/>
+          <w:szCs w:val="26"/>
+        </w:rPr>
+        <w:t>Các tài khoản trên ứng dụng phải thỏa mãn các tiêu chí sau:</w:t>
       </w:r>
     </w:p>
     <w:p>
@@ -15443,7 +15272,7 @@
           <w:sz w:val="26"/>
           <w:szCs w:val="26"/>
         </w:rPr>
-        <w:t>Phân công cụ thể các cá nhân chịu trách nhiệm quản trị và truy cập sử dụng hệ thống giám sát.</w:t>
+        <w:t>Tài khoản được cấp mật khẩu mặc định sẽ bắt buộc phải thay đổi mật khẩu trong lần truy cập ứng dụng đầu tiên</w:t>
       </w:r>
     </w:p>
     <w:p>
@@ -15469,7 +15298,7 @@
           <w:sz w:val="26"/>
           <w:szCs w:val="26"/>
         </w:rPr>
-        <w:t>Hoạt động quản trị hệ thống giám sát phải được thực hiện từ vùng mạng dành riêng cho công tác quản trị.</w:t>
+        <w:t>Mật khẩu phải tuân thủ quy tắc: có chiều dài tối thiểu là 8, phải bao gồm chữ cái thường, chữ cái viết hoa, chữ số và ký tự không phải chữ cái hay chữ số. Mật khẩu không được chứa tên tài khoản</w:t>
       </w:r>
     </w:p>
     <w:p>
@@ -15495,7 +15324,59 @@
           <w:sz w:val="26"/>
           <w:szCs w:val="26"/>
         </w:rPr>
-        <w:t>Truy cập sử dụng hệ thống giám sát chỉ được thực hiện từ vùng mạng dành riêng cho hoạt động quản trị</w:t>
+        <w:t>Thời gian mặc định yêu cầu thay đổi mật khẩu (mặc định 90 ngày và cán bộ quản trị hệ thống có thể thay đổi thông số này) sau thời gian này sẽ yêu cầu người dùng thay đổi mật khẩu.</w:t>
+      </w:r>
+    </w:p>
+    <w:p>
+      <w:pPr>
+        <w:pStyle w:val="ListParagraph"/>
+        <w:keepNext w:val="0"/>
+        <w:keepLines w:val="0"/>
+        <w:widowControl w:val="0"/>
+        <w:numPr>
+          <w:ilvl w:val="1"/>
+          <w:numId w:val="16"/>
+        </w:numPr>
+        <w:jc w:val="both"/>
+        <w:rPr>
+          <w:rFonts w:cs="Times New Roman"/>
+          <w:sz w:val="26"/>
+          <w:szCs w:val="26"/>
+        </w:rPr>
+      </w:pPr>
+      <w:r>
+        <w:rPr>
+          <w:rFonts w:cs="Times New Roman"/>
+          <w:sz w:val="26"/>
+          <w:szCs w:val="26"/>
+        </w:rPr>
+        <w:t>Mật khẩu mới không được trùng với mật khẩu cũ</w:t>
+      </w:r>
+    </w:p>
+    <w:p>
+      <w:pPr>
+        <w:pStyle w:val="ListParagraph"/>
+        <w:keepNext w:val="0"/>
+        <w:keepLines w:val="0"/>
+        <w:widowControl w:val="0"/>
+        <w:numPr>
+          <w:ilvl w:val="1"/>
+          <w:numId w:val="16"/>
+        </w:numPr>
+        <w:jc w:val="both"/>
+        <w:rPr>
+          <w:rFonts w:cs="Times New Roman"/>
+          <w:sz w:val="26"/>
+          <w:szCs w:val="26"/>
+        </w:rPr>
+      </w:pPr>
+      <w:r>
+        <w:rPr>
+          <w:rFonts w:cs="Times New Roman"/>
+          <w:sz w:val="26"/>
+          <w:szCs w:val="26"/>
+        </w:rPr>
+        <w:t xml:space="preserve">Tài khoản đăng nhập sai quá 5 lần sẽ bị khóa tạm thời trong 15 phút. Không thể tiếp tục đăng nhập </w:t>
       </w:r>
     </w:p>
     <w:p>
@@ -15521,48 +15402,15 @@
           <w:sz w:val="26"/>
           <w:szCs w:val="26"/>
         </w:rPr>
-        <w:t>Thời gian lưu trữ nhật ký hệ thống: Security Devices, Vcenter: 6 tháng; Network Devices, Servers, Web Server, Applications, Databases: 03 tháng. Trường hợp hệ thống giám sát không đủ dung lượng để đảm bảo thời gian lưu trữ, thực hiện sao lưu thông tin của hệ thống giám sát vào hệ thống lưu trữ tập trung củ</w:t>
-      </w:r>
-      <w:r>
-        <w:rPr>
-          <w:rFonts w:cs="Times New Roman"/>
-          <w:sz w:val="26"/>
-          <w:szCs w:val="26"/>
-        </w:rPr>
-        <w:t>a</w:t>
-      </w:r>
-      <w:r>
-        <w:rPr>
-          <w:rFonts w:cs="Times New Roman"/>
-          <w:sz w:val="26"/>
-          <w:szCs w:val="26"/>
-        </w:rPr>
-        <w:t xml:space="preserve"> </w:t>
-      </w:r>
-      <w:r>
-        <w:rPr>
-          <w:rFonts w:cs="Times New Roman"/>
-          <w:sz w:val="26"/>
-          <w:szCs w:val="26"/>
-        </w:rPr>
-        <w:t xml:space="preserve">Bộ </w:t>
-      </w:r>
-      <w:r>
-        <w:rPr>
-          <w:rFonts w:cs="Times New Roman"/>
-          <w:sz w:val="26"/>
-          <w:szCs w:val="26"/>
-          <w:lang w:val="vi-VN"/>
-        </w:rPr>
-        <w:t>Giao Thông Vận Tải</w:t>
-      </w:r>
-      <w:r>
-        <w:rPr>
-          <w:rFonts w:cs="Times New Roman"/>
-          <w:sz w:val="26"/>
-          <w:szCs w:val="26"/>
-        </w:rPr>
-        <w:t>, đảm bảo tổng thời gian lưu trữ nhật ký theo quy định. Quản trị hệ thống và người giám sát không được phép xóa thông tin giám sát trên hệ thống giám sát trừ trường hợp phát sinh lỗi tràn ổ cứng</w:t>
+        <w:t>Hệ thống sẽ tự động logout nếu không nhận được yêu cầu từ người dùng sau 30 phút</w:t>
+      </w:r>
+      <w:r>
+        <w:rPr>
+          <w:rFonts w:cs="Times New Roman"/>
+          <w:sz w:val="26"/>
+          <w:szCs w:val="26"/>
+        </w:rPr>
+        <w:t>.</w:t>
       </w:r>
     </w:p>
     <w:p>
@@ -15588,7 +15436,7 @@
           <w:sz w:val="26"/>
           <w:szCs w:val="26"/>
         </w:rPr>
-        <w:t>Đồng bộ thời gian giữa hệ thống giám sát và thiết bị được giám sát: Các hệ thống giám sát và đối tượng giám sát phải đồng bộ thời gian với máy chủ thời gian (TimeServer)</w:t>
+        <w:t>Hệ thống được cấu hình để ngăn cản việc truy cập tự động, khi người sử dụng truy cập sai, hệ thông sẽ sinh mã Capcha để yêu cầu xác thực.</w:t>
       </w:r>
     </w:p>
     <w:p>
@@ -15614,53 +15462,8 @@
           <w:sz w:val="26"/>
           <w:szCs w:val="26"/>
         </w:rPr>
-        <w:t>Đối với hệ thống cấp độ 3, bộ phận giám sát an toàn thông tin thực hiện truy cập, sử dụng thông tin trên hệ thống giám sát để theo dõi, giám sát và cảnh báo sự cố phát hiện trên hệ thống thông tin, phân tích, đưa ra hướng dẫn xử lý và giám sát xử lý trong thời gian làm việc.</w:t>
-      </w:r>
-    </w:p>
-    <w:p>
-      <w:pPr>
-        <w:pStyle w:val="Heading1"/>
-        <w:keepNext w:val="0"/>
-        <w:keepLines w:val="0"/>
-        <w:widowControl w:val="0"/>
-        <w:spacing w:before="0" w:line="360" w:lineRule="auto"/>
-        <w:jc w:val="both"/>
-        <w:rPr>
-          <w:rFonts w:cs="Times New Roman"/>
-        </w:rPr>
-      </w:pPr>
-      <w:bookmarkStart w:id="64" w:name="_Toc55913449"/>
-      <w:bookmarkStart w:id="65" w:name="_Toc120269051"/>
-      <w:r>
-        <w:rPr>
-          <w:rFonts w:cs="Times New Roman"/>
-        </w:rPr>
-        <w:t>BẢO ĐẢM AN TOÀN MÁY CHỦ</w:t>
-      </w:r>
-      <w:bookmarkEnd w:id="64"/>
-      <w:bookmarkEnd w:id="65"/>
-    </w:p>
-    <w:p>
-      <w:pPr>
-        <w:pStyle w:val="Heading2"/>
-        <w:keepNext w:val="0"/>
-        <w:keepLines w:val="0"/>
-        <w:widowControl w:val="0"/>
-        <w:jc w:val="both"/>
-        <w:rPr>
-          <w:rFonts w:cs="Times New Roman"/>
-        </w:rPr>
-      </w:pPr>
-      <w:bookmarkStart w:id="66" w:name="_Toc55913450"/>
-      <w:bookmarkStart w:id="67" w:name="_Toc120269052"/>
-      <w:r>
-        <w:rPr>
-          <w:rFonts w:cs="Times New Roman"/>
-        </w:rPr>
-        <w:t>Xác thực và kiểm soát truy cập máy chủ</w:t>
-      </w:r>
-      <w:bookmarkEnd w:id="66"/>
-      <w:bookmarkEnd w:id="67"/>
+        <w:t>Hệ thống được cấu hình để phát hiện một tài khoản có nhiều hơn một phiên đăng nhập, hệ thống sẽ sinh ra cảnh báo cho phiên đăng nhập.</w:t>
+      </w:r>
     </w:p>
     <w:p>
       <w:pPr>
@@ -15685,24 +15488,7 @@
           <w:sz w:val="26"/>
           <w:szCs w:val="26"/>
         </w:rPr>
-        <w:t xml:space="preserve">Các máy chủ được đặt trong vùng riêng biệt. Máy chủ CSDL được đặt trong vùng Internal 0.x. Máy chủ ứng dụng được đặt trong vùng 246.x. Việc truy cập chỉ có thể thực hiện thông qua các máy chủ trung gian tại Bộ </w:t>
-      </w:r>
-      <w:r>
-        <w:rPr>
-          <w:rFonts w:cs="Times New Roman"/>
-          <w:sz w:val="26"/>
-          <w:szCs w:val="26"/>
-          <w:lang w:val="vi-VN"/>
-        </w:rPr>
-        <w:t>Giao Thông Vận Tải</w:t>
-      </w:r>
-      <w:r>
-        <w:rPr>
-          <w:rFonts w:cs="Times New Roman"/>
-          <w:sz w:val="26"/>
-          <w:szCs w:val="26"/>
-        </w:rPr>
-        <w:t>.</w:t>
+        <w:t>Hệ thống phân quyền chức năng theo vai trò của nhóm người sử dụng. Mỗi người sử dụng sẽ được gán cho một hoặc nhiều vai trò, với các quyền hạn khác nhau (quyền quản trị, quyền nghiệp vụ, quyền khai thác dữ liệu …)</w:t>
       </w:r>
     </w:p>
     <w:p>
@@ -15728,8 +15514,52 @@
           <w:sz w:val="26"/>
           <w:szCs w:val="26"/>
         </w:rPr>
-        <w:t xml:space="preserve">Mỗi phòng ban trong trung tâm Dữ liệu hạ tầng có thể được cấp tài khoản riêng tùy theo yêu cầu của các phòng ban liên quan, với quyền hạn tương xứng.   Định kỳ 02 tuần/ lần sẽ tiến hành rà soát các tài khoản đã cấp, đưa danh sách các tài </w:t>
-      </w:r>
+        <w:t>Mọi thao tác của người dùng trên hệ thống đều được lưu lại:</w:t>
+      </w:r>
+    </w:p>
+    <w:p>
+      <w:pPr>
+        <w:pStyle w:val="ListParagraph"/>
+        <w:keepNext w:val="0"/>
+        <w:keepLines w:val="0"/>
+        <w:widowControl w:val="0"/>
+        <w:numPr>
+          <w:ilvl w:val="1"/>
+          <w:numId w:val="16"/>
+        </w:numPr>
+        <w:jc w:val="both"/>
+        <w:rPr>
+          <w:rFonts w:cs="Times New Roman"/>
+          <w:sz w:val="26"/>
+          <w:szCs w:val="26"/>
+        </w:rPr>
+      </w:pPr>
+      <w:r>
+        <w:rPr>
+          <w:rFonts w:cs="Times New Roman"/>
+          <w:sz w:val="26"/>
+          <w:szCs w:val="26"/>
+        </w:rPr>
+        <w:t>Thông tin tài khoản truy cập đã thao tác</w:t>
+      </w:r>
+    </w:p>
+    <w:p>
+      <w:pPr>
+        <w:pStyle w:val="ListParagraph"/>
+        <w:keepNext w:val="0"/>
+        <w:keepLines w:val="0"/>
+        <w:widowControl w:val="0"/>
+        <w:numPr>
+          <w:ilvl w:val="1"/>
+          <w:numId w:val="16"/>
+        </w:numPr>
+        <w:jc w:val="both"/>
+        <w:rPr>
+          <w:rFonts w:cs="Times New Roman"/>
+          <w:sz w:val="26"/>
+          <w:szCs w:val="26"/>
+        </w:rPr>
+      </w:pPr>
       <w:r>
         <w:rPr>
           <w:rFonts w:cs="Times New Roman"/>
@@ -15737,8 +15567,108 @@
           <w:szCs w:val="26"/>
         </w:rPr>
         <w:lastRenderedPageBreak/>
-        <w:t>khoản đã dừng hoạt động hoặc một thời gian dài không thấy truy cập vào hệ thống để lên danh sách tài khoản cần vô hiệu hóa hoặc hủy.</w:t>
-      </w:r>
+        <w:t>Đã thao tác trên chức năng nào, dữ liệu nào đã được thao tác, hành động cụ thể là gì, dữ liệu trước và sau hành động đó; Bao gồm cả dữ liệu nghiệp vụ và thông tin cấu hình sử dụng</w:t>
+      </w:r>
+    </w:p>
+    <w:p>
+      <w:pPr>
+        <w:pStyle w:val="ListParagraph"/>
+        <w:keepNext w:val="0"/>
+        <w:keepLines w:val="0"/>
+        <w:widowControl w:val="0"/>
+        <w:numPr>
+          <w:ilvl w:val="1"/>
+          <w:numId w:val="16"/>
+        </w:numPr>
+        <w:jc w:val="both"/>
+        <w:rPr>
+          <w:rFonts w:cs="Times New Roman"/>
+          <w:sz w:val="26"/>
+          <w:szCs w:val="26"/>
+        </w:rPr>
+      </w:pPr>
+      <w:r>
+        <w:rPr>
+          <w:rFonts w:cs="Times New Roman"/>
+          <w:sz w:val="26"/>
+          <w:szCs w:val="26"/>
+        </w:rPr>
+        <w:t>Các lỗi phát sinh trong quá trình vận hành đều được thông báo cho người dùng ở dạng cảnh báo với nội dung phù hợp, tránh các thông báo sâu về mã nguồn, cơ sở dữ liệu ... ngoài ra các lỗi này cũng được lưu vào trong nhật ký hoạt động của hệ thống</w:t>
+      </w:r>
+    </w:p>
+    <w:p>
+      <w:pPr>
+        <w:pStyle w:val="ListParagraph"/>
+        <w:keepNext w:val="0"/>
+        <w:keepLines w:val="0"/>
+        <w:widowControl w:val="0"/>
+        <w:numPr>
+          <w:ilvl w:val="1"/>
+          <w:numId w:val="16"/>
+        </w:numPr>
+        <w:jc w:val="both"/>
+        <w:rPr>
+          <w:rFonts w:cs="Times New Roman"/>
+          <w:sz w:val="26"/>
+          <w:szCs w:val="26"/>
+        </w:rPr>
+      </w:pPr>
+      <w:r>
+        <w:rPr>
+          <w:rFonts w:cs="Times New Roman"/>
+          <w:sz w:val="26"/>
+          <w:szCs w:val="26"/>
+        </w:rPr>
+        <w:t>Nhật ký được lưu trong khoảng thời gian tối thiểu là 03 tháng. Quản trị viên có thể thay đổi thời gian này.</w:t>
+      </w:r>
+    </w:p>
+    <w:p>
+      <w:pPr>
+        <w:pStyle w:val="ListParagraph"/>
+        <w:keepNext w:val="0"/>
+        <w:keepLines w:val="0"/>
+        <w:widowControl w:val="0"/>
+        <w:numPr>
+          <w:ilvl w:val="1"/>
+          <w:numId w:val="16"/>
+        </w:numPr>
+        <w:jc w:val="both"/>
+        <w:rPr>
+          <w:rFonts w:cs="Times New Roman"/>
+          <w:sz w:val="26"/>
+          <w:szCs w:val="26"/>
+        </w:rPr>
+      </w:pPr>
+      <w:r>
+        <w:rPr>
+          <w:rFonts w:cs="Times New Roman"/>
+          <w:sz w:val="26"/>
+          <w:szCs w:val="26"/>
+        </w:rPr>
+        <w:t>Nhật ký phải được đồng bộ lên hệ thống Quản lý tập trung (SIEM) như đã nêu trên mục 2.5</w:t>
+      </w:r>
+    </w:p>
+    <w:p>
+      <w:pPr>
+        <w:pStyle w:val="Heading2"/>
+        <w:keepNext w:val="0"/>
+        <w:keepLines w:val="0"/>
+        <w:widowControl w:val="0"/>
+        <w:jc w:val="both"/>
+        <w:rPr>
+          <w:rFonts w:cs="Times New Roman"/>
+        </w:rPr>
+      </w:pPr>
+      <w:bookmarkStart w:id="72" w:name="_Toc55913454"/>
+      <w:bookmarkStart w:id="73" w:name="_Toc120269056"/>
+      <w:r>
+        <w:rPr>
+          <w:rFonts w:cs="Times New Roman"/>
+        </w:rPr>
+        <w:t>Bảo đảm an toàn dữ liệu</w:t>
+      </w:r>
+      <w:bookmarkEnd w:id="72"/>
+      <w:bookmarkEnd w:id="73"/>
     </w:p>
     <w:p>
       <w:pPr>
@@ -15763,7 +15693,33 @@
           <w:sz w:val="26"/>
           <w:szCs w:val="26"/>
         </w:rPr>
-        <w:t>Mật khẩu xác thực phải thỏa mãn những tiêu chí sau:</w:t>
+        <w:t xml:space="preserve">Ứng dụng chỉ cho phép truy cập qua giao thức HTTPS, đảm bảo dữ liệu không bị rò rỉ khi gửi qua môi trường mạng. Chứng thư số được sử dụng được cung cấp bởi nhà cung cấp uy tín GlobalSign theo tiêu chuẩn của Bộ Tài chính. </w:t>
+      </w:r>
+    </w:p>
+    <w:p>
+      <w:pPr>
+        <w:pStyle w:val="ListParagraph"/>
+        <w:keepNext w:val="0"/>
+        <w:keepLines w:val="0"/>
+        <w:widowControl w:val="0"/>
+        <w:numPr>
+          <w:ilvl w:val="0"/>
+          <w:numId w:val="16"/>
+        </w:numPr>
+        <w:jc w:val="both"/>
+        <w:rPr>
+          <w:rFonts w:cs="Times New Roman"/>
+          <w:sz w:val="26"/>
+          <w:szCs w:val="26"/>
+        </w:rPr>
+      </w:pPr>
+      <w:r>
+        <w:rPr>
+          <w:rFonts w:cs="Times New Roman"/>
+          <w:sz w:val="26"/>
+          <w:szCs w:val="26"/>
+        </w:rPr>
+        <w:t xml:space="preserve">Dữ liệu được nhập vào hệ thống sẽ được kiểm tra ở 03 bước: </w:t>
       </w:r>
     </w:p>
     <w:p>
@@ -15789,7 +15745,7 @@
           <w:sz w:val="26"/>
           <w:szCs w:val="26"/>
         </w:rPr>
-        <w:t>Với mật khẩu mặc đinh, khi lần đầu tiên người dùng truy cập vào hệ thống sẽ gửi yêu cầu và bắt buộc phải thay đổi mật khẩu này mới được truy cập.</w:t>
+        <w:t>Trên trình duyệt web: dữ liệu được kiểm tra định dạng, tính hợp lệ và cảnh báo ngay mà không cần đợi lệnh gọi về máy chủ</w:t>
       </w:r>
     </w:p>
     <w:p>
@@ -15815,7 +15771,7 @@
           <w:sz w:val="26"/>
           <w:szCs w:val="26"/>
         </w:rPr>
-        <w:t>Mật khẩu có chiều dài tối thiểu là 8, phải bao gồm chữ cái thường, chữ cái viết hoa, chữ số và ký tự không phải chữ cái hay chữ số. Mật khẩu không được chứa tên tài khoản</w:t>
+        <w:t xml:space="preserve">Khi dữ liệu được gửi lên máy chủ, để tránh các trường hợp tấn công, hệ thống kiểm tra và xác thực lại dữ liệu </w:t>
       </w:r>
     </w:p>
     <w:p>
@@ -15841,33 +15797,7 @@
           <w:sz w:val="26"/>
           <w:szCs w:val="26"/>
         </w:rPr>
-        <w:t>Thời gian mặc định yêu cầu thay đổi mật khẩu (mặc định 90 ngày và cán bộ quản trị hệ thống có thể thay đổi thông số này) sau thời gian này sẽ yêu cầu người dùng thay đổi mật khẩu.</w:t>
-      </w:r>
-    </w:p>
-    <w:p>
-      <w:pPr>
-        <w:pStyle w:val="ListParagraph"/>
-        <w:keepNext w:val="0"/>
-        <w:keepLines w:val="0"/>
-        <w:widowControl w:val="0"/>
-        <w:numPr>
-          <w:ilvl w:val="1"/>
-          <w:numId w:val="16"/>
-        </w:numPr>
-        <w:jc w:val="both"/>
-        <w:rPr>
-          <w:rFonts w:cs="Times New Roman"/>
-          <w:sz w:val="26"/>
-          <w:szCs w:val="26"/>
-        </w:rPr>
-      </w:pPr>
-      <w:r>
-        <w:rPr>
-          <w:rFonts w:cs="Times New Roman"/>
-          <w:sz w:val="26"/>
-          <w:szCs w:val="26"/>
-        </w:rPr>
-        <w:t>Mật khẩu mới không được trùng với mật khẩu cũ</w:t>
+        <w:t>Trước khi dữ liệu dược lưu vào Cơ sở dữ liệu hay mang vào các lệnh tính toán, hệ thống thao tác với Cơ sở dữ liệu sẽ kiểm tra dữ liệu một lần nữa; Những dữ liệu không hợp lệ sẽ bị hủy và gửi thông báo cho người dùng cũng như ghi nhật ký thao tác</w:t>
       </w:r>
     </w:p>
     <w:p>
@@ -15893,7 +15823,7 @@
           <w:sz w:val="26"/>
           <w:szCs w:val="26"/>
         </w:rPr>
-        <w:t>Tài khoản đăng nhập sai 5 lần liên tiếp sẽ bị khóa tạm thời 15 phút, không thể đăng nhập trong khoảng thời gian này.</w:t>
+        <w:t>Dữ liệu trước khi được xuất ra theo yêu cầu sẽ được rà quét và có hàm kiểm tra loại bỏ những lỗi liên quan đến dữ liệu đầu ra tại tầng nghiệp vụ ứng dụng trươc khi xuống tầng hiển thị.</w:t>
       </w:r>
     </w:p>
     <w:p>
@@ -15919,7 +15849,7 @@
           <w:sz w:val="26"/>
           <w:szCs w:val="26"/>
         </w:rPr>
-        <w:t>Quản trị viên có thể thiết lập, thay đổi số lần đăng nhập sai cũng như thời gian vô hiệu hóa tài khoản tạm thời.</w:t>
+        <w:t>Hệ thống phải đảm bảo vượt qua công cụ quét bảo mật ứng dụng chuyên dụng của Bộ Tài chính, đảm bảo thỏa mãn tiêu chuẩn bảo mật cấp độ 3 TCVN: 11930-2017</w:t>
       </w:r>
     </w:p>
     <w:p>
@@ -15945,7 +15875,16 @@
           <w:sz w:val="26"/>
           <w:szCs w:val="26"/>
         </w:rPr>
-        <w:t>Hệ thống sẽ tự động logout nếu không nhận được yêu cầu từ người dùng sau 30 phút</w:t>
+        <w:t xml:space="preserve">Hệ thống phải thực hiện việc lưu log các lỗi xảy ra trong quá trình sử dụng, phục vụ cho việc rà soát và sửa lỗi.  Thông báo lỗi thân thiện cho người dùng, không </w:t>
+      </w:r>
+      <w:r>
+        <w:rPr>
+          <w:rFonts w:cs="Times New Roman"/>
+          <w:sz w:val="26"/>
+          <w:szCs w:val="26"/>
+        </w:rPr>
+        <w:lastRenderedPageBreak/>
+        <w:t>hiển thị cụ thể chi tiết lỗi để đảm bảo an toàn bảo mật.</w:t>
       </w:r>
     </w:p>
     <w:p>
@@ -15971,311 +15910,7 @@
           <w:sz w:val="26"/>
           <w:szCs w:val="26"/>
         </w:rPr>
-        <w:t>Máy chủ phải được đồng bộ với máy chủ thời gian (TimeServer).</w:t>
-      </w:r>
-    </w:p>
-    <w:p>
-      <w:pPr>
-        <w:pStyle w:val="ListParagraph"/>
-        <w:keepNext w:val="0"/>
-        <w:keepLines w:val="0"/>
-        <w:widowControl w:val="0"/>
-        <w:numPr>
-          <w:ilvl w:val="0"/>
-          <w:numId w:val="16"/>
-        </w:numPr>
-        <w:jc w:val="both"/>
-        <w:rPr>
-          <w:rFonts w:cs="Times New Roman"/>
-          <w:sz w:val="26"/>
-          <w:szCs w:val="26"/>
-        </w:rPr>
-      </w:pPr>
-      <w:r>
-        <w:rPr>
-          <w:rFonts w:cs="Times New Roman"/>
-          <w:sz w:val="26"/>
-          <w:szCs w:val="26"/>
-        </w:rPr>
-        <w:t>Máy chủ phải được ghi nhật ký đồng bộ lên hệ thống Quản lý nhật ký sự kiện an toàn thông tin (SIEM) như đã nêu ở mục 5.2. Giới hạn 100MB dung lượng để lưu trữ nhật ký hệ thống, tránh mất mát hoặc tràn bộ nhớ. Nhật ký phải được lưu trữ tối thiểu 03 tháng.</w:t>
-      </w:r>
-    </w:p>
-    <w:p>
-      <w:pPr>
-        <w:pStyle w:val="Heading2"/>
-        <w:keepNext w:val="0"/>
-        <w:keepLines w:val="0"/>
-        <w:widowControl w:val="0"/>
-        <w:jc w:val="both"/>
-        <w:rPr>
-          <w:rFonts w:cs="Times New Roman"/>
-        </w:rPr>
-      </w:pPr>
-      <w:bookmarkStart w:id="68" w:name="_Toc55913451"/>
-      <w:bookmarkStart w:id="69" w:name="_Toc120269053"/>
-      <w:r>
-        <w:rPr>
-          <w:rFonts w:cs="Times New Roman"/>
-        </w:rPr>
-        <w:t>Cứng hóa máy chủ</w:t>
-      </w:r>
-      <w:bookmarkEnd w:id="68"/>
-      <w:bookmarkEnd w:id="69"/>
-    </w:p>
-    <w:p>
-      <w:pPr>
-        <w:keepNext w:val="0"/>
-        <w:keepLines w:val="0"/>
-        <w:widowControl w:val="0"/>
-        <w:jc w:val="both"/>
-        <w:rPr>
-          <w:rFonts w:cs="Times New Roman"/>
-        </w:rPr>
-      </w:pPr>
-    </w:p>
-    <w:p>
-      <w:pPr>
-        <w:keepNext w:val="0"/>
-        <w:keepLines w:val="0"/>
-        <w:widowControl w:val="0"/>
-        <w:ind w:left="432"/>
-        <w:jc w:val="both"/>
-        <w:rPr>
-          <w:rFonts w:cs="Times New Roman"/>
-          <w:sz w:val="26"/>
-          <w:szCs w:val="26"/>
-        </w:rPr>
-      </w:pPr>
-      <w:r>
-        <w:rPr>
-          <w:rFonts w:cs="Times New Roman"/>
-          <w:sz w:val="26"/>
-          <w:szCs w:val="26"/>
-        </w:rPr>
-        <w:t>Để đảm bảo an toàn bảo mật cho máy chủ, cần tiến hành cứng hóa máy chủ trước khi đưa vào vận hành, khai thác theo các tiêu chí sau:</w:t>
-      </w:r>
-    </w:p>
-    <w:p>
-      <w:pPr>
-        <w:pStyle w:val="ListParagraph"/>
-        <w:keepNext w:val="0"/>
-        <w:keepLines w:val="0"/>
-        <w:widowControl w:val="0"/>
-        <w:numPr>
-          <w:ilvl w:val="0"/>
-          <w:numId w:val="16"/>
-        </w:numPr>
-        <w:jc w:val="both"/>
-        <w:rPr>
-          <w:rFonts w:cs="Times New Roman"/>
-          <w:sz w:val="26"/>
-          <w:szCs w:val="26"/>
-        </w:rPr>
-      </w:pPr>
-      <w:r>
-        <w:rPr>
-          <w:rFonts w:cs="Times New Roman"/>
-          <w:sz w:val="26"/>
-          <w:szCs w:val="26"/>
-        </w:rPr>
-        <w:t xml:space="preserve">Máy chủ phải được cập nhật các bản vá lỗi thường xuyên. Đối với máy chủ cài Windows Server, phải được kết nối với hệ thống WSUS của </w:t>
-      </w:r>
-      <w:r>
-        <w:rPr>
-          <w:rFonts w:cs="Times New Roman"/>
-          <w:sz w:val="26"/>
-          <w:szCs w:val="26"/>
-        </w:rPr>
-        <w:t xml:space="preserve">Bộ </w:t>
-      </w:r>
-      <w:r>
-        <w:rPr>
-          <w:rFonts w:cs="Times New Roman"/>
-          <w:sz w:val="26"/>
-          <w:szCs w:val="26"/>
-          <w:lang w:val="vi-VN"/>
-        </w:rPr>
-        <w:t>Giao Thông Vận Tải</w:t>
-      </w:r>
-      <w:r>
-        <w:rPr>
-          <w:rFonts w:cs="Times New Roman"/>
-          <w:sz w:val="26"/>
-          <w:szCs w:val="26"/>
-        </w:rPr>
-        <w:t>.</w:t>
-      </w:r>
-    </w:p>
-    <w:p>
-      <w:pPr>
-        <w:pStyle w:val="ListParagraph"/>
-        <w:keepNext w:val="0"/>
-        <w:keepLines w:val="0"/>
-        <w:widowControl w:val="0"/>
-        <w:numPr>
-          <w:ilvl w:val="0"/>
-          <w:numId w:val="16"/>
-        </w:numPr>
-        <w:jc w:val="both"/>
-        <w:rPr>
-          <w:rFonts w:cs="Times New Roman"/>
-          <w:sz w:val="26"/>
-          <w:szCs w:val="26"/>
-        </w:rPr>
-      </w:pPr>
-      <w:r>
-        <w:rPr>
-          <w:rFonts w:cs="Times New Roman"/>
-          <w:sz w:val="26"/>
-          <w:szCs w:val="26"/>
-        </w:rPr>
-        <w:t xml:space="preserve">Máy chủ phải được cài đặt Firewall, phần mềm phòng chống độc hại McAfee theo tiêu chuẩn của Bộ </w:t>
-      </w:r>
-      <w:r>
-        <w:rPr>
-          <w:rFonts w:cs="Times New Roman"/>
-          <w:sz w:val="26"/>
-          <w:szCs w:val="26"/>
-          <w:lang w:val="vi-VN"/>
-        </w:rPr>
-        <w:t>Giao ThôngVận Tải</w:t>
-      </w:r>
-      <w:r>
-        <w:rPr>
-          <w:rFonts w:cs="Times New Roman"/>
-          <w:sz w:val="26"/>
-          <w:szCs w:val="26"/>
-        </w:rPr>
-        <w:t xml:space="preserve">. Phần mềm phòng chống độc hại </w:t>
-      </w:r>
-      <w:r>
-        <w:rPr>
-          <w:rFonts w:cs="Times New Roman"/>
-          <w:sz w:val="26"/>
-          <w:szCs w:val="26"/>
-        </w:rPr>
-        <w:lastRenderedPageBreak/>
-        <w:t xml:space="preserve">McAfee được quản lý tập trung, tự cập nhật phiên bản mới, đồng thời đồng bộ nhật ký lên hệ thống SIEM của </w:t>
-      </w:r>
-      <w:r>
-        <w:rPr>
-          <w:rFonts w:cs="Times New Roman"/>
-          <w:sz w:val="26"/>
-          <w:szCs w:val="26"/>
-        </w:rPr>
-        <w:t xml:space="preserve">Bộ </w:t>
-      </w:r>
-      <w:r>
-        <w:rPr>
-          <w:rFonts w:cs="Times New Roman"/>
-          <w:sz w:val="26"/>
-          <w:szCs w:val="26"/>
-          <w:lang w:val="vi-VN"/>
-        </w:rPr>
-        <w:t>Giao Thông Vận Tải</w:t>
-      </w:r>
-      <w:r>
-        <w:rPr>
-          <w:rFonts w:cs="Times New Roman"/>
-          <w:sz w:val="26"/>
-          <w:szCs w:val="26"/>
-        </w:rPr>
-        <w:t xml:space="preserve"> </w:t>
-      </w:r>
-      <w:r>
-        <w:rPr>
-          <w:rFonts w:cs="Times New Roman"/>
-          <w:sz w:val="26"/>
-          <w:szCs w:val="26"/>
-        </w:rPr>
-        <w:t>như đã nêu trên mục 5.2. Phần mềm phòng chống mã độc McAfee phải được thiết lập cơ chế real-time scan, đảm bảo cho toàn bộ máy chủ luôn được quét liên tục, bất kỳ phần mềm nào trên máy chủ cũng được kiểm tra, quét trước khi cài đặt.</w:t>
-      </w:r>
-    </w:p>
-    <w:p>
-      <w:pPr>
-        <w:pStyle w:val="ListParagraph"/>
-        <w:keepNext w:val="0"/>
-        <w:keepLines w:val="0"/>
-        <w:widowControl w:val="0"/>
-        <w:numPr>
-          <w:ilvl w:val="0"/>
-          <w:numId w:val="16"/>
-        </w:numPr>
-        <w:jc w:val="both"/>
-        <w:rPr>
-          <w:rFonts w:cs="Times New Roman"/>
-          <w:sz w:val="26"/>
-          <w:szCs w:val="26"/>
-        </w:rPr>
-      </w:pPr>
-      <w:r>
-        <w:rPr>
-          <w:rFonts w:cs="Times New Roman"/>
-          <w:sz w:val="26"/>
-          <w:szCs w:val="26"/>
-        </w:rPr>
-        <w:t>Các phần mềm cài đặt trên máy chủ phải có bản quyền hoặc nguồn gốc rõ ràng.</w:t>
-      </w:r>
-    </w:p>
-    <w:p>
-      <w:pPr>
-        <w:pStyle w:val="ListParagraph"/>
-        <w:keepNext w:val="0"/>
-        <w:keepLines w:val="0"/>
-        <w:widowControl w:val="0"/>
-        <w:numPr>
-          <w:ilvl w:val="0"/>
-          <w:numId w:val="16"/>
-        </w:numPr>
-        <w:jc w:val="both"/>
-        <w:rPr>
-          <w:rFonts w:cs="Times New Roman"/>
-          <w:sz w:val="26"/>
-          <w:szCs w:val="26"/>
-        </w:rPr>
-      </w:pPr>
-      <w:r>
-        <w:rPr>
-          <w:rFonts w:cs="Times New Roman"/>
-          <w:sz w:val="26"/>
-          <w:szCs w:val="26"/>
-        </w:rPr>
-        <w:t xml:space="preserve">Máy chủ cần được tiến hành cứng hóa theo yêu cầu của phòng ATTT, phải đảm bảo vượt qua công cụ quét bảo mật máy chủ chuyên dụng của </w:t>
-      </w:r>
-      <w:r>
-        <w:rPr>
-          <w:rFonts w:cs="Times New Roman"/>
-          <w:sz w:val="26"/>
-          <w:szCs w:val="26"/>
-          <w:lang w:val="vi-VN"/>
-        </w:rPr>
-        <w:t>Giao ThôngVận Tải.</w:t>
-      </w:r>
-    </w:p>
-    <w:p>
-      <w:pPr>
-        <w:pStyle w:val="ListParagraph"/>
-        <w:keepNext w:val="0"/>
-        <w:keepLines w:val="0"/>
-        <w:widowControl w:val="0"/>
-        <w:numPr>
-          <w:ilvl w:val="0"/>
-          <w:numId w:val="16"/>
-        </w:numPr>
-        <w:jc w:val="both"/>
-        <w:rPr>
-          <w:rFonts w:cs="Times New Roman"/>
-          <w:sz w:val="26"/>
-          <w:szCs w:val="26"/>
-        </w:rPr>
-      </w:pPr>
-      <w:r>
-        <w:rPr>
-          <w:rFonts w:cs="Times New Roman"/>
-          <w:sz w:val="26"/>
-          <w:szCs w:val="26"/>
-        </w:rPr>
-        <w:t>Đảm bảo máy chủ đạt tiêu chuẩn bảo mật cấp độ 3 theo tiêu chuẩn TCVN: 11930:2017</w:t>
+        <w:t>Hệ thống sử dụng CSDL Oracle 12c, được lưu trên SAN, đảm bảo tính toàn vẹn của dữ liệu</w:t>
       </w:r>
     </w:p>
     <w:p>
@@ -16290,810 +15925,20 @@
           <w:rFonts w:cs="Times New Roman"/>
         </w:rPr>
       </w:pPr>
-      <w:bookmarkStart w:id="70" w:name="_Toc55913452"/>
-      <w:bookmarkStart w:id="71" w:name="_Toc120269054"/>
-      <w:r>
-        <w:rPr>
-          <w:rFonts w:cs="Times New Roman"/>
-        </w:rPr>
-        <w:t>BẢO ĐẢM AN TOÀN ỨNG DỤNG</w:t>
-      </w:r>
-      <w:bookmarkEnd w:id="70"/>
-      <w:bookmarkEnd w:id="71"/>
-    </w:p>
-    <w:p>
-      <w:pPr>
-        <w:pStyle w:val="Heading2"/>
-        <w:keepNext w:val="0"/>
-        <w:keepLines w:val="0"/>
-        <w:widowControl w:val="0"/>
-        <w:jc w:val="both"/>
-        <w:rPr>
-          <w:rFonts w:cs="Times New Roman"/>
-        </w:rPr>
-      </w:pPr>
-      <w:bookmarkStart w:id="72" w:name="_Toc55913453"/>
-      <w:bookmarkStart w:id="73" w:name="_Toc120269055"/>
-      <w:r>
-        <w:rPr>
-          <w:rFonts w:cs="Times New Roman"/>
-        </w:rPr>
-        <w:t>Xác thực và kiểm soát truy cập ứng dụng</w:t>
-      </w:r>
-      <w:bookmarkEnd w:id="72"/>
-      <w:bookmarkEnd w:id="73"/>
-    </w:p>
-    <w:p>
-      <w:pPr>
-        <w:pStyle w:val="ListParagraph"/>
-        <w:keepNext w:val="0"/>
-        <w:keepLines w:val="0"/>
-        <w:widowControl w:val="0"/>
-        <w:numPr>
-          <w:ilvl w:val="0"/>
-          <w:numId w:val="16"/>
-        </w:numPr>
-        <w:jc w:val="both"/>
-        <w:rPr>
-          <w:rFonts w:cs="Times New Roman"/>
-          <w:sz w:val="26"/>
-          <w:szCs w:val="26"/>
-        </w:rPr>
-      </w:pPr>
-      <w:r>
-        <w:rPr>
-          <w:rFonts w:cs="Times New Roman"/>
-          <w:sz w:val="26"/>
-          <w:szCs w:val="26"/>
-        </w:rPr>
-        <w:t xml:space="preserve">Ứng dụng xây dựng trên nền tảng web service, sử dụng tên đăng nhập và mật khẩu để tạo ra các khóa xác thực JWT </w:t>
-      </w:r>
-    </w:p>
-    <w:p>
-      <w:pPr>
-        <w:pStyle w:val="ListParagraph"/>
-        <w:keepNext w:val="0"/>
-        <w:keepLines w:val="0"/>
-        <w:widowControl w:val="0"/>
-        <w:numPr>
-          <w:ilvl w:val="1"/>
-          <w:numId w:val="16"/>
-        </w:numPr>
-        <w:jc w:val="both"/>
-        <w:rPr>
-          <w:rFonts w:cs="Times New Roman"/>
-          <w:sz w:val="26"/>
-          <w:szCs w:val="26"/>
-        </w:rPr>
-      </w:pPr>
-      <w:r>
-        <w:rPr>
-          <w:rFonts w:cs="Times New Roman"/>
-          <w:sz w:val="26"/>
-          <w:szCs w:val="26"/>
-        </w:rPr>
-        <w:t>Việc truyền tải dữ liệu trên dường truyền khi cần xác thực sẽ xử dụng chuỗi JWT để mã hóa/ và giải mã khi truyền/ nhận thông tin giữa trình duyệt web và máy chủ.</w:t>
-      </w:r>
-    </w:p>
-    <w:p>
-      <w:pPr>
-        <w:pStyle w:val="ListParagraph"/>
-        <w:keepNext w:val="0"/>
-        <w:keepLines w:val="0"/>
-        <w:widowControl w:val="0"/>
-        <w:numPr>
-          <w:ilvl w:val="1"/>
-          <w:numId w:val="16"/>
-        </w:numPr>
-        <w:jc w:val="both"/>
-        <w:rPr>
-          <w:rFonts w:cs="Times New Roman"/>
-          <w:sz w:val="26"/>
-          <w:szCs w:val="26"/>
-        </w:rPr>
-      </w:pPr>
-      <w:r>
-        <w:rPr>
-          <w:rFonts w:cs="Times New Roman"/>
-          <w:sz w:val="26"/>
-          <w:szCs w:val="26"/>
-        </w:rPr>
-        <w:t>Các khóa bảo mật JWT được hệ thống sinh và thay đổi thưởng xuyên trong quá trình làm việc</w:t>
-      </w:r>
-    </w:p>
-    <w:p>
-      <w:pPr>
-        <w:pStyle w:val="ListParagraph"/>
-        <w:keepNext w:val="0"/>
-        <w:keepLines w:val="0"/>
-        <w:widowControl w:val="0"/>
-        <w:numPr>
-          <w:ilvl w:val="0"/>
-          <w:numId w:val="16"/>
-        </w:numPr>
-        <w:jc w:val="both"/>
-        <w:rPr>
-          <w:rFonts w:cs="Times New Roman"/>
-          <w:sz w:val="26"/>
-          <w:szCs w:val="26"/>
-        </w:rPr>
-      </w:pPr>
-      <w:r>
-        <w:rPr>
-          <w:rFonts w:cs="Times New Roman"/>
-          <w:sz w:val="26"/>
-          <w:szCs w:val="26"/>
-        </w:rPr>
-        <w:t>Các tài khoản trên ứng dụng phải thỏa mãn các tiêu chí sau:</w:t>
-      </w:r>
-    </w:p>
-    <w:p>
-      <w:pPr>
-        <w:pStyle w:val="ListParagraph"/>
-        <w:keepNext w:val="0"/>
-        <w:keepLines w:val="0"/>
-        <w:widowControl w:val="0"/>
-        <w:numPr>
-          <w:ilvl w:val="1"/>
-          <w:numId w:val="16"/>
-        </w:numPr>
-        <w:jc w:val="both"/>
-        <w:rPr>
-          <w:rFonts w:cs="Times New Roman"/>
-          <w:sz w:val="26"/>
-          <w:szCs w:val="26"/>
-        </w:rPr>
-      </w:pPr>
-      <w:r>
-        <w:rPr>
-          <w:rFonts w:cs="Times New Roman"/>
-          <w:sz w:val="26"/>
-          <w:szCs w:val="26"/>
-        </w:rPr>
-        <w:t>Tài khoản được cấp mật khẩu mặc định sẽ bắt buộc phải thay đổi mật khẩu trong lần truy cập ứng dụng đầu tiên</w:t>
-      </w:r>
-    </w:p>
-    <w:p>
-      <w:pPr>
-        <w:pStyle w:val="ListParagraph"/>
-        <w:keepNext w:val="0"/>
-        <w:keepLines w:val="0"/>
-        <w:widowControl w:val="0"/>
-        <w:numPr>
-          <w:ilvl w:val="1"/>
-          <w:numId w:val="16"/>
-        </w:numPr>
-        <w:jc w:val="both"/>
-        <w:rPr>
-          <w:rFonts w:cs="Times New Roman"/>
-          <w:sz w:val="26"/>
-          <w:szCs w:val="26"/>
-        </w:rPr>
-      </w:pPr>
-      <w:r>
-        <w:rPr>
-          <w:rFonts w:cs="Times New Roman"/>
-          <w:sz w:val="26"/>
-          <w:szCs w:val="26"/>
-        </w:rPr>
-        <w:t>Mật khẩu phải tuân thủ quy tắc: có chiều dài tối thiểu là 8, phải bao gồm chữ cái thường, chữ cái viết hoa, chữ số và ký tự không phải chữ cái hay chữ số. Mật khẩu không được chứa tên tài khoản</w:t>
-      </w:r>
-    </w:p>
-    <w:p>
-      <w:pPr>
-        <w:pStyle w:val="ListParagraph"/>
-        <w:keepNext w:val="0"/>
-        <w:keepLines w:val="0"/>
-        <w:widowControl w:val="0"/>
-        <w:numPr>
-          <w:ilvl w:val="1"/>
-          <w:numId w:val="16"/>
-        </w:numPr>
-        <w:jc w:val="both"/>
-        <w:rPr>
-          <w:rFonts w:cs="Times New Roman"/>
-          <w:sz w:val="26"/>
-          <w:szCs w:val="26"/>
-        </w:rPr>
-      </w:pPr>
-      <w:r>
-        <w:rPr>
-          <w:rFonts w:cs="Times New Roman"/>
-          <w:sz w:val="26"/>
-          <w:szCs w:val="26"/>
-        </w:rPr>
-        <w:t>Thời gian mặc định yêu cầu thay đổi mật khẩu (mặc định 90 ngày và cán bộ quản trị hệ thống có thể thay đổi thông số này) sau thời gian này sẽ yêu cầu người dùng thay đổi mật khẩu.</w:t>
-      </w:r>
-    </w:p>
-    <w:p>
-      <w:pPr>
-        <w:pStyle w:val="ListParagraph"/>
-        <w:keepNext w:val="0"/>
-        <w:keepLines w:val="0"/>
-        <w:widowControl w:val="0"/>
-        <w:numPr>
-          <w:ilvl w:val="1"/>
-          <w:numId w:val="16"/>
-        </w:numPr>
-        <w:jc w:val="both"/>
-        <w:rPr>
-          <w:rFonts w:cs="Times New Roman"/>
-          <w:sz w:val="26"/>
-          <w:szCs w:val="26"/>
-        </w:rPr>
-      </w:pPr>
-      <w:r>
-        <w:rPr>
-          <w:rFonts w:cs="Times New Roman"/>
-          <w:sz w:val="26"/>
-          <w:szCs w:val="26"/>
-        </w:rPr>
-        <w:t>Mật khẩu mới không được trùng với mật khẩu cũ</w:t>
-      </w:r>
-    </w:p>
-    <w:p>
-      <w:pPr>
-        <w:pStyle w:val="ListParagraph"/>
-        <w:keepNext w:val="0"/>
-        <w:keepLines w:val="0"/>
-        <w:widowControl w:val="0"/>
-        <w:numPr>
-          <w:ilvl w:val="1"/>
-          <w:numId w:val="16"/>
-        </w:numPr>
-        <w:jc w:val="both"/>
-        <w:rPr>
-          <w:rFonts w:cs="Times New Roman"/>
-          <w:sz w:val="26"/>
-          <w:szCs w:val="26"/>
-        </w:rPr>
-      </w:pPr>
-      <w:r>
-        <w:rPr>
-          <w:rFonts w:cs="Times New Roman"/>
-          <w:sz w:val="26"/>
-          <w:szCs w:val="26"/>
-        </w:rPr>
-        <w:t xml:space="preserve">Tài khoản đăng nhập sai quá 5 lần sẽ bị khóa tạm thời trong 15 phút. Không thể tiếp tục đăng nhập </w:t>
-      </w:r>
-    </w:p>
-    <w:p>
-      <w:pPr>
-        <w:pStyle w:val="ListParagraph"/>
-        <w:keepNext w:val="0"/>
-        <w:keepLines w:val="0"/>
-        <w:widowControl w:val="0"/>
-        <w:numPr>
-          <w:ilvl w:val="0"/>
-          <w:numId w:val="16"/>
-        </w:numPr>
-        <w:jc w:val="both"/>
-        <w:rPr>
-          <w:rFonts w:cs="Times New Roman"/>
-          <w:sz w:val="26"/>
-          <w:szCs w:val="26"/>
-        </w:rPr>
-      </w:pPr>
-      <w:r>
-        <w:rPr>
-          <w:rFonts w:cs="Times New Roman"/>
-          <w:sz w:val="26"/>
-          <w:szCs w:val="26"/>
-        </w:rPr>
-        <w:lastRenderedPageBreak/>
-        <w:t>Hệ thống sẽ tự động logout nếu không nhận được yêu cầu từ người dùng sau 30 phút</w:t>
-      </w:r>
-      <w:r>
-        <w:rPr>
-          <w:rFonts w:cs="Times New Roman"/>
-          <w:sz w:val="26"/>
-          <w:szCs w:val="26"/>
-        </w:rPr>
-        <w:t>.</w:t>
-      </w:r>
-    </w:p>
-    <w:p>
-      <w:pPr>
-        <w:pStyle w:val="ListParagraph"/>
-        <w:keepNext w:val="0"/>
-        <w:keepLines w:val="0"/>
-        <w:widowControl w:val="0"/>
-        <w:numPr>
-          <w:ilvl w:val="0"/>
-          <w:numId w:val="16"/>
-        </w:numPr>
-        <w:jc w:val="both"/>
-        <w:rPr>
-          <w:rFonts w:cs="Times New Roman"/>
-          <w:sz w:val="26"/>
-          <w:szCs w:val="26"/>
-        </w:rPr>
-      </w:pPr>
-      <w:r>
-        <w:rPr>
-          <w:rFonts w:cs="Times New Roman"/>
-          <w:sz w:val="26"/>
-          <w:szCs w:val="26"/>
-        </w:rPr>
-        <w:t>Hệ thống được cấu hình để ngăn cản việc truy cập tự động, khi người sử dụng truy cập sai, hệ thông sẽ sinh mã Capcha để yêu cầu xác thực.</w:t>
-      </w:r>
-    </w:p>
-    <w:p>
-      <w:pPr>
-        <w:pStyle w:val="ListParagraph"/>
-        <w:keepNext w:val="0"/>
-        <w:keepLines w:val="0"/>
-        <w:widowControl w:val="0"/>
-        <w:numPr>
-          <w:ilvl w:val="0"/>
-          <w:numId w:val="16"/>
-        </w:numPr>
-        <w:jc w:val="both"/>
-        <w:rPr>
-          <w:rFonts w:cs="Times New Roman"/>
-          <w:sz w:val="26"/>
-          <w:szCs w:val="26"/>
-        </w:rPr>
-      </w:pPr>
-      <w:r>
-        <w:rPr>
-          <w:rFonts w:cs="Times New Roman"/>
-          <w:sz w:val="26"/>
-          <w:szCs w:val="26"/>
-        </w:rPr>
-        <w:t>Hệ thống được cấu hình để phát hiện một tài khoản có nhiều hơn một phiên đăng nhập, hệ thống sẽ sinh ra cảnh báo cho phiên đăng nhập.</w:t>
-      </w:r>
-    </w:p>
-    <w:p>
-      <w:pPr>
-        <w:pStyle w:val="ListParagraph"/>
-        <w:keepNext w:val="0"/>
-        <w:keepLines w:val="0"/>
-        <w:widowControl w:val="0"/>
-        <w:numPr>
-          <w:ilvl w:val="0"/>
-          <w:numId w:val="16"/>
-        </w:numPr>
-        <w:jc w:val="both"/>
-        <w:rPr>
-          <w:rFonts w:cs="Times New Roman"/>
-          <w:sz w:val="26"/>
-          <w:szCs w:val="26"/>
-        </w:rPr>
-      </w:pPr>
-      <w:r>
-        <w:rPr>
-          <w:rFonts w:cs="Times New Roman"/>
-          <w:sz w:val="26"/>
-          <w:szCs w:val="26"/>
-        </w:rPr>
-        <w:t>Hệ thống phân quyền chức năng theo vai trò của nhóm người sử dụng. Mỗi người sử dụng sẽ được gán cho một hoặc nhiều vai trò, với các quyền hạn khác nhau (quyền quản trị, quyền nghiệp vụ, quyền khai thác dữ liệu …)</w:t>
-      </w:r>
-    </w:p>
-    <w:p>
-      <w:pPr>
-        <w:pStyle w:val="ListParagraph"/>
-        <w:keepNext w:val="0"/>
-        <w:keepLines w:val="0"/>
-        <w:widowControl w:val="0"/>
-        <w:numPr>
-          <w:ilvl w:val="0"/>
-          <w:numId w:val="16"/>
-        </w:numPr>
-        <w:jc w:val="both"/>
-        <w:rPr>
-          <w:rFonts w:cs="Times New Roman"/>
-          <w:sz w:val="26"/>
-          <w:szCs w:val="26"/>
-        </w:rPr>
-      </w:pPr>
-      <w:r>
-        <w:rPr>
-          <w:rFonts w:cs="Times New Roman"/>
-          <w:sz w:val="26"/>
-          <w:szCs w:val="26"/>
-        </w:rPr>
-        <w:t>Mọi thao tác của người dùng trên hệ thống đều được lưu lại:</w:t>
-      </w:r>
-    </w:p>
-    <w:p>
-      <w:pPr>
-        <w:pStyle w:val="ListParagraph"/>
-        <w:keepNext w:val="0"/>
-        <w:keepLines w:val="0"/>
-        <w:widowControl w:val="0"/>
-        <w:numPr>
-          <w:ilvl w:val="1"/>
-          <w:numId w:val="16"/>
-        </w:numPr>
-        <w:jc w:val="both"/>
-        <w:rPr>
-          <w:rFonts w:cs="Times New Roman"/>
-          <w:sz w:val="26"/>
-          <w:szCs w:val="26"/>
-        </w:rPr>
-      </w:pPr>
-      <w:r>
-        <w:rPr>
-          <w:rFonts w:cs="Times New Roman"/>
-          <w:sz w:val="26"/>
-          <w:szCs w:val="26"/>
-        </w:rPr>
-        <w:t>Thông tin tài khoản truy cập đã thao tác</w:t>
-      </w:r>
-    </w:p>
-    <w:p>
-      <w:pPr>
-        <w:pStyle w:val="ListParagraph"/>
-        <w:keepNext w:val="0"/>
-        <w:keepLines w:val="0"/>
-        <w:widowControl w:val="0"/>
-        <w:numPr>
-          <w:ilvl w:val="1"/>
-          <w:numId w:val="16"/>
-        </w:numPr>
-        <w:jc w:val="both"/>
-        <w:rPr>
-          <w:rFonts w:cs="Times New Roman"/>
-          <w:sz w:val="26"/>
-          <w:szCs w:val="26"/>
-        </w:rPr>
-      </w:pPr>
-      <w:r>
-        <w:rPr>
-          <w:rFonts w:cs="Times New Roman"/>
-          <w:sz w:val="26"/>
-          <w:szCs w:val="26"/>
-        </w:rPr>
-        <w:t>Đã thao tác trên chức năng nào, dữ liệu nào đã được thao tác, hành động cụ thể là gì, dữ liệu trước và sau hành động đó; Bao gồm cả dữ liệu nghiệp vụ và thông tin cấu hình sử dụng</w:t>
-      </w:r>
-    </w:p>
-    <w:p>
-      <w:pPr>
-        <w:pStyle w:val="ListParagraph"/>
-        <w:keepNext w:val="0"/>
-        <w:keepLines w:val="0"/>
-        <w:widowControl w:val="0"/>
-        <w:numPr>
-          <w:ilvl w:val="1"/>
-          <w:numId w:val="16"/>
-        </w:numPr>
-        <w:jc w:val="both"/>
-        <w:rPr>
-          <w:rFonts w:cs="Times New Roman"/>
-          <w:sz w:val="26"/>
-          <w:szCs w:val="26"/>
-        </w:rPr>
-      </w:pPr>
-      <w:r>
-        <w:rPr>
-          <w:rFonts w:cs="Times New Roman"/>
-          <w:sz w:val="26"/>
-          <w:szCs w:val="26"/>
-        </w:rPr>
-        <w:t>Các lỗi phát sinh trong quá trình vận hành đều được thông báo cho người dùng ở dạng cảnh báo với nội dung phù hợp, tránh các thông báo sâu về mã nguồn, cơ sở dữ liệu ... ngoài ra các lỗi này cũng được lưu vào trong nhật ký hoạt động của hệ thống</w:t>
-      </w:r>
-    </w:p>
-    <w:p>
-      <w:pPr>
-        <w:pStyle w:val="ListParagraph"/>
-        <w:keepNext w:val="0"/>
-        <w:keepLines w:val="0"/>
-        <w:widowControl w:val="0"/>
-        <w:numPr>
-          <w:ilvl w:val="1"/>
-          <w:numId w:val="16"/>
-        </w:numPr>
-        <w:jc w:val="both"/>
-        <w:rPr>
-          <w:rFonts w:cs="Times New Roman"/>
-          <w:sz w:val="26"/>
-          <w:szCs w:val="26"/>
-        </w:rPr>
-      </w:pPr>
-      <w:r>
-        <w:rPr>
-          <w:rFonts w:cs="Times New Roman"/>
-          <w:sz w:val="26"/>
-          <w:szCs w:val="26"/>
-        </w:rPr>
-        <w:t>Nhật ký được lưu trong khoảng thời gian tối thiểu là 03 tháng. Quản trị viên có thể thay đổi thời gian này.</w:t>
-      </w:r>
-    </w:p>
-    <w:p>
-      <w:pPr>
-        <w:pStyle w:val="ListParagraph"/>
-        <w:keepNext w:val="0"/>
-        <w:keepLines w:val="0"/>
-        <w:widowControl w:val="0"/>
-        <w:numPr>
-          <w:ilvl w:val="1"/>
-          <w:numId w:val="16"/>
-        </w:numPr>
-        <w:jc w:val="both"/>
-        <w:rPr>
-          <w:rFonts w:cs="Times New Roman"/>
-          <w:sz w:val="26"/>
-          <w:szCs w:val="26"/>
-        </w:rPr>
-      </w:pPr>
-      <w:r>
-        <w:rPr>
-          <w:rFonts w:cs="Times New Roman"/>
-          <w:sz w:val="26"/>
-          <w:szCs w:val="26"/>
-        </w:rPr>
-        <w:t>Nhật ký phải được đồng bộ lên hệ thống Quản lý tập trung (SIEM) như đã nêu trên mục 2.5</w:t>
-      </w:r>
-    </w:p>
-    <w:p>
-      <w:pPr>
-        <w:pStyle w:val="Heading2"/>
-        <w:keepNext w:val="0"/>
-        <w:keepLines w:val="0"/>
-        <w:widowControl w:val="0"/>
-        <w:jc w:val="both"/>
-        <w:rPr>
-          <w:rFonts w:cs="Times New Roman"/>
-        </w:rPr>
-      </w:pPr>
-      <w:bookmarkStart w:id="74" w:name="_Toc55913454"/>
-      <w:bookmarkStart w:id="75" w:name="_Toc120269056"/>
-      <w:r>
-        <w:rPr>
-          <w:rFonts w:cs="Times New Roman"/>
-        </w:rPr>
-        <w:t>Bảo đảm an toàn dữ liệu</w:t>
+      <w:bookmarkStart w:id="74" w:name="_Toc55913455"/>
+      <w:bookmarkStart w:id="75" w:name="_Toc120269057"/>
+      <w:r>
+        <w:rPr>
+          <w:rFonts w:cs="Times New Roman"/>
+        </w:rPr>
+        <w:t>SAO LƯU VÀ PHỤC HỒI DỮ LIỆU</w:t>
       </w:r>
       <w:bookmarkEnd w:id="74"/>
       <w:bookmarkEnd w:id="75"/>
     </w:p>
     <w:p>
       <w:pPr>
-        <w:pStyle w:val="ListParagraph"/>
-        <w:keepNext w:val="0"/>
-        <w:keepLines w:val="0"/>
-        <w:widowControl w:val="0"/>
-        <w:numPr>
-          <w:ilvl w:val="0"/>
-          <w:numId w:val="16"/>
-        </w:numPr>
-        <w:jc w:val="both"/>
-        <w:rPr>
-          <w:rFonts w:cs="Times New Roman"/>
-          <w:sz w:val="26"/>
-          <w:szCs w:val="26"/>
-        </w:rPr>
-      </w:pPr>
-      <w:r>
-        <w:rPr>
-          <w:rFonts w:cs="Times New Roman"/>
-          <w:sz w:val="26"/>
-          <w:szCs w:val="26"/>
-        </w:rPr>
-        <w:t xml:space="preserve">Ứng dụng chỉ cho phép truy cập qua giao thức HTTPS, đảm bảo dữ liệu không bị rò rỉ khi gửi qua môi trường mạng. Chứng thư số được sử dụng được cung cấp bởi nhà cung cấp uy tín GlobalSign theo tiêu chuẩn của Bộ Tài chính. </w:t>
-      </w:r>
-    </w:p>
-    <w:p>
-      <w:pPr>
-        <w:pStyle w:val="ListParagraph"/>
-        <w:keepNext w:val="0"/>
-        <w:keepLines w:val="0"/>
-        <w:widowControl w:val="0"/>
-        <w:numPr>
-          <w:ilvl w:val="0"/>
-          <w:numId w:val="16"/>
-        </w:numPr>
-        <w:jc w:val="both"/>
-        <w:rPr>
-          <w:rFonts w:cs="Times New Roman"/>
-          <w:sz w:val="26"/>
-          <w:szCs w:val="26"/>
-        </w:rPr>
-      </w:pPr>
-      <w:r>
-        <w:rPr>
-          <w:rFonts w:cs="Times New Roman"/>
-          <w:sz w:val="26"/>
-          <w:szCs w:val="26"/>
-        </w:rPr>
-        <w:t xml:space="preserve">Dữ liệu được nhập vào hệ thống sẽ được kiểm tra ở 03 bước: </w:t>
-      </w:r>
-    </w:p>
-    <w:p>
-      <w:pPr>
-        <w:pStyle w:val="ListParagraph"/>
-        <w:keepNext w:val="0"/>
-        <w:keepLines w:val="0"/>
-        <w:widowControl w:val="0"/>
-        <w:numPr>
-          <w:ilvl w:val="1"/>
-          <w:numId w:val="16"/>
-        </w:numPr>
-        <w:jc w:val="both"/>
-        <w:rPr>
-          <w:rFonts w:cs="Times New Roman"/>
-          <w:sz w:val="26"/>
-          <w:szCs w:val="26"/>
-        </w:rPr>
-      </w:pPr>
-      <w:r>
-        <w:rPr>
-          <w:rFonts w:cs="Times New Roman"/>
-          <w:sz w:val="26"/>
-          <w:szCs w:val="26"/>
-        </w:rPr>
-        <w:t>Trên trình duyệt web: dữ liệu được kiểm tra định dạng, tính hợp lệ và cảnh báo ngay mà không cần đợi lệnh gọi về máy chủ</w:t>
-      </w:r>
-    </w:p>
-    <w:p>
-      <w:pPr>
-        <w:pStyle w:val="ListParagraph"/>
-        <w:keepNext w:val="0"/>
-        <w:keepLines w:val="0"/>
-        <w:widowControl w:val="0"/>
-        <w:numPr>
-          <w:ilvl w:val="1"/>
-          <w:numId w:val="16"/>
-        </w:numPr>
-        <w:jc w:val="both"/>
-        <w:rPr>
-          <w:rFonts w:cs="Times New Roman"/>
-          <w:sz w:val="26"/>
-          <w:szCs w:val="26"/>
-        </w:rPr>
-      </w:pPr>
-      <w:r>
-        <w:rPr>
-          <w:rFonts w:cs="Times New Roman"/>
-          <w:sz w:val="26"/>
-          <w:szCs w:val="26"/>
-        </w:rPr>
-        <w:t xml:space="preserve">Khi dữ liệu được gửi lên máy chủ, để tránh các trường hợp tấn công, hệ thống kiểm tra và xác thực lại dữ liệu </w:t>
-      </w:r>
-    </w:p>
-    <w:p>
-      <w:pPr>
-        <w:pStyle w:val="ListParagraph"/>
-        <w:keepNext w:val="0"/>
-        <w:keepLines w:val="0"/>
-        <w:widowControl w:val="0"/>
-        <w:numPr>
-          <w:ilvl w:val="1"/>
-          <w:numId w:val="16"/>
-        </w:numPr>
-        <w:jc w:val="both"/>
-        <w:rPr>
-          <w:rFonts w:cs="Times New Roman"/>
-          <w:sz w:val="26"/>
-          <w:szCs w:val="26"/>
-        </w:rPr>
-      </w:pPr>
-      <w:r>
-        <w:rPr>
-          <w:rFonts w:cs="Times New Roman"/>
-          <w:sz w:val="26"/>
-          <w:szCs w:val="26"/>
-        </w:rPr>
-        <w:t xml:space="preserve">Trước khi dữ liệu dược lưu vào Cơ sở dữ liệu hay mang vào các lệnh tính </w:t>
-      </w:r>
-      <w:r>
-        <w:rPr>
-          <w:rFonts w:cs="Times New Roman"/>
-          <w:sz w:val="26"/>
-          <w:szCs w:val="26"/>
-        </w:rPr>
-        <w:lastRenderedPageBreak/>
-        <w:t>toán, hệ thống thao tác với Cơ sở dữ liệu sẽ kiểm tra dữ liệu một lần nữa; Những dữ liệu không hợp lệ sẽ bị hủy và gửi thông báo cho người dùng cũng như ghi nhật ký thao tác</w:t>
-      </w:r>
-    </w:p>
-    <w:p>
-      <w:pPr>
-        <w:pStyle w:val="ListParagraph"/>
-        <w:keepNext w:val="0"/>
-        <w:keepLines w:val="0"/>
-        <w:widowControl w:val="0"/>
-        <w:numPr>
-          <w:ilvl w:val="0"/>
-          <w:numId w:val="16"/>
-        </w:numPr>
-        <w:jc w:val="both"/>
-        <w:rPr>
-          <w:rFonts w:cs="Times New Roman"/>
-          <w:sz w:val="26"/>
-          <w:szCs w:val="26"/>
-        </w:rPr>
-      </w:pPr>
-      <w:r>
-        <w:rPr>
-          <w:rFonts w:cs="Times New Roman"/>
-          <w:sz w:val="26"/>
-          <w:szCs w:val="26"/>
-        </w:rPr>
-        <w:t>Dữ liệu trước khi được xuất ra theo yêu cầu sẽ được rà quét và có hàm kiểm tra loại bỏ những lỗi liên quan đến dữ liệu đầu ra tại tầng nghiệp vụ ứng dụng trươc khi xuống tầng hiển thị.</w:t>
-      </w:r>
-    </w:p>
-    <w:p>
-      <w:pPr>
-        <w:pStyle w:val="ListParagraph"/>
-        <w:keepNext w:val="0"/>
-        <w:keepLines w:val="0"/>
-        <w:widowControl w:val="0"/>
-        <w:numPr>
-          <w:ilvl w:val="0"/>
-          <w:numId w:val="16"/>
-        </w:numPr>
-        <w:jc w:val="both"/>
-        <w:rPr>
-          <w:rFonts w:cs="Times New Roman"/>
-          <w:sz w:val="26"/>
-          <w:szCs w:val="26"/>
-        </w:rPr>
-      </w:pPr>
-      <w:r>
-        <w:rPr>
-          <w:rFonts w:cs="Times New Roman"/>
-          <w:sz w:val="26"/>
-          <w:szCs w:val="26"/>
-        </w:rPr>
-        <w:t>Hệ thống phải đảm bảo vượt qua công cụ quét bảo mật ứng dụng chuyên dụng của Bộ Tài chính, đảm bảo thỏa mãn tiêu chuẩn bảo mật cấp độ 3 TCVN: 11930-2017</w:t>
-      </w:r>
-    </w:p>
-    <w:p>
-      <w:pPr>
-        <w:pStyle w:val="ListParagraph"/>
-        <w:keepNext w:val="0"/>
-        <w:keepLines w:val="0"/>
-        <w:widowControl w:val="0"/>
-        <w:numPr>
-          <w:ilvl w:val="0"/>
-          <w:numId w:val="16"/>
-        </w:numPr>
-        <w:jc w:val="both"/>
-        <w:rPr>
-          <w:rFonts w:cs="Times New Roman"/>
-          <w:sz w:val="26"/>
-          <w:szCs w:val="26"/>
-        </w:rPr>
-      </w:pPr>
-      <w:r>
-        <w:rPr>
-          <w:rFonts w:cs="Times New Roman"/>
-          <w:sz w:val="26"/>
-          <w:szCs w:val="26"/>
-        </w:rPr>
-        <w:t>Hệ thống phải thực hiện việc lưu log các lỗi xảy ra trong quá trình sử dụng, phục vụ cho việc rà soát và sửa lỗi.  Thông báo lỗi thân thiện cho người dùng, không hiển thị cụ thể chi tiết lỗi để đảm bảo an toàn bảo mật.</w:t>
-      </w:r>
-    </w:p>
-    <w:p>
-      <w:pPr>
-        <w:pStyle w:val="ListParagraph"/>
-        <w:keepNext w:val="0"/>
-        <w:keepLines w:val="0"/>
-        <w:widowControl w:val="0"/>
-        <w:numPr>
-          <w:ilvl w:val="0"/>
-          <w:numId w:val="16"/>
-        </w:numPr>
-        <w:jc w:val="both"/>
-        <w:rPr>
-          <w:rFonts w:cs="Times New Roman"/>
-          <w:sz w:val="26"/>
-          <w:szCs w:val="26"/>
-        </w:rPr>
-      </w:pPr>
-      <w:r>
-        <w:rPr>
-          <w:rFonts w:cs="Times New Roman"/>
-          <w:sz w:val="26"/>
-          <w:szCs w:val="26"/>
-        </w:rPr>
-        <w:t>Hệ thống sử dụng CSDL Oracle 12c, được lưu trên SAN, đảm bảo tính toàn vẹn của dữ liệu</w:t>
-      </w:r>
-    </w:p>
-    <w:p>
-      <w:pPr>
-        <w:pStyle w:val="Heading1"/>
+        <w:pStyle w:val="Heading2"/>
         <w:keepNext w:val="0"/>
         <w:keepLines w:val="0"/>
         <w:widowControl w:val="0"/>
@@ -17103,39 +15948,16 @@
           <w:rFonts w:cs="Times New Roman"/>
         </w:rPr>
       </w:pPr>
-      <w:bookmarkStart w:id="76" w:name="_Toc55913455"/>
-      <w:bookmarkStart w:id="77" w:name="_Toc120269057"/>
-      <w:r>
-        <w:rPr>
-          <w:rFonts w:cs="Times New Roman"/>
-        </w:rPr>
-        <w:t>SAO LƯU VÀ PHỤC HỒI DỮ LIỆU</w:t>
+      <w:bookmarkStart w:id="76" w:name="_Toc55913456"/>
+      <w:bookmarkStart w:id="77" w:name="_Toc120269058"/>
+      <w:r>
+        <w:rPr>
+          <w:rFonts w:cs="Times New Roman"/>
+        </w:rPr>
+        <w:t>Sao lưu</w:t>
       </w:r>
       <w:bookmarkEnd w:id="76"/>
       <w:bookmarkEnd w:id="77"/>
-    </w:p>
-    <w:p>
-      <w:pPr>
-        <w:pStyle w:val="Heading2"/>
-        <w:keepNext w:val="0"/>
-        <w:keepLines w:val="0"/>
-        <w:widowControl w:val="0"/>
-        <w:spacing w:before="0" w:line="360" w:lineRule="auto"/>
-        <w:jc w:val="both"/>
-        <w:rPr>
-          <w:rFonts w:cs="Times New Roman"/>
-        </w:rPr>
-      </w:pPr>
-      <w:bookmarkStart w:id="78" w:name="_Toc55913456"/>
-      <w:bookmarkStart w:id="79" w:name="_Toc120269058"/>
-      <w:r>
-        <w:rPr>
-          <w:rFonts w:cs="Times New Roman"/>
-        </w:rPr>
-        <w:t>Sao lưu</w:t>
-      </w:r>
-      <w:bookmarkEnd w:id="78"/>
-      <w:bookmarkEnd w:id="79"/>
     </w:p>
     <w:p>
       <w:pPr>
@@ -17288,16 +16110,16 @@
           <w:rFonts w:cs="Times New Roman"/>
         </w:rPr>
       </w:pPr>
-      <w:bookmarkStart w:id="80" w:name="_Toc55913457"/>
-      <w:bookmarkStart w:id="81" w:name="_Toc120269059"/>
+      <w:bookmarkStart w:id="78" w:name="_Toc55913457"/>
+      <w:bookmarkStart w:id="79" w:name="_Toc120269059"/>
       <w:r>
         <w:rPr>
           <w:rFonts w:cs="Times New Roman"/>
         </w:rPr>
         <w:t>Phục hồi dữ liệu</w:t>
       </w:r>
-      <w:bookmarkEnd w:id="80"/>
-      <w:bookmarkEnd w:id="81"/>
+      <w:bookmarkEnd w:id="78"/>
+      <w:bookmarkEnd w:id="79"/>
     </w:p>
     <w:p>
       <w:pPr>
@@ -17372,16 +16194,16 @@
           <w:rFonts w:cs="Times New Roman"/>
         </w:rPr>
       </w:pPr>
-      <w:bookmarkStart w:id="82" w:name="_Toc55913458"/>
-      <w:bookmarkStart w:id="83" w:name="_Toc120269060"/>
+      <w:bookmarkStart w:id="80" w:name="_Toc55913458"/>
+      <w:bookmarkStart w:id="81" w:name="_Toc120269060"/>
       <w:r>
         <w:rPr>
           <w:rFonts w:cs="Times New Roman"/>
         </w:rPr>
         <w:t>Tình huống 1: Các DataFile hỏng hoặc mất</w:t>
       </w:r>
-      <w:bookmarkEnd w:id="82"/>
-      <w:bookmarkEnd w:id="83"/>
+      <w:bookmarkEnd w:id="80"/>
+      <w:bookmarkEnd w:id="81"/>
     </w:p>
     <w:p>
       <w:pPr>
@@ -17415,16 +16237,15 @@
           <w:szCs w:val="26"/>
         </w:rPr>
       </w:pPr>
-      <w:bookmarkStart w:id="84" w:name="_Toc55872945"/>
-      <w:r>
-        <w:rPr>
-          <w:sz w:val="26"/>
-          <w:szCs w:val="26"/>
-        </w:rPr>
-        <w:lastRenderedPageBreak/>
+      <w:bookmarkStart w:id="82" w:name="_Toc55872945"/>
+      <w:r>
+        <w:rPr>
+          <w:sz w:val="26"/>
+          <w:szCs w:val="26"/>
+        </w:rPr>
         <w:t>Cách khắc phục</w:t>
       </w:r>
-      <w:bookmarkEnd w:id="84"/>
+      <w:bookmarkEnd w:id="82"/>
       <w:r>
         <w:rPr>
           <w:sz w:val="26"/>
@@ -17603,16 +16424,16 @@
           <w:rFonts w:cs="Times New Roman"/>
         </w:rPr>
       </w:pPr>
-      <w:bookmarkStart w:id="85" w:name="_Toc55913459"/>
-      <w:bookmarkStart w:id="86" w:name="_Toc120269061"/>
+      <w:bookmarkStart w:id="83" w:name="_Toc55913459"/>
+      <w:bookmarkStart w:id="84" w:name="_Toc120269061"/>
       <w:r>
         <w:rPr>
           <w:rFonts w:cs="Times New Roman"/>
         </w:rPr>
         <w:t>Tình huống 2: Phục hồi các Tablespace</w:t>
       </w:r>
-      <w:bookmarkEnd w:id="85"/>
-      <w:bookmarkEnd w:id="86"/>
+      <w:bookmarkEnd w:id="83"/>
+      <w:bookmarkEnd w:id="84"/>
     </w:p>
     <w:p>
       <w:pPr>
@@ -17631,6 +16452,7 @@
           <w:sz w:val="26"/>
           <w:szCs w:val="26"/>
         </w:rPr>
+        <w:lastRenderedPageBreak/>
         <w:t>Một vài tablespace của CSDL hỏng hoặc mất</w:t>
       </w:r>
     </w:p>
@@ -17646,8 +16468,8 @@
           <w:szCs w:val="26"/>
         </w:rPr>
       </w:pPr>
-      <w:bookmarkStart w:id="87" w:name="_Toc12174274"/>
-      <w:bookmarkStart w:id="88" w:name="_Toc16047513"/>
+      <w:bookmarkStart w:id="85" w:name="_Toc12174274"/>
+      <w:bookmarkStart w:id="86" w:name="_Toc16047513"/>
       <w:r>
         <w:rPr>
           <w:sz w:val="26"/>
@@ -17655,8 +16477,8 @@
         </w:rPr>
         <w:t>Điều kiện</w:t>
       </w:r>
-      <w:bookmarkEnd w:id="87"/>
-      <w:bookmarkEnd w:id="88"/>
+      <w:bookmarkEnd w:id="85"/>
+      <w:bookmarkEnd w:id="86"/>
       <w:r>
         <w:rPr>
           <w:sz w:val="26"/>
@@ -17677,9 +16499,9 @@
           <w:szCs w:val="26"/>
         </w:rPr>
       </w:pPr>
-      <w:bookmarkStart w:id="89" w:name="_Toc12174275"/>
-      <w:bookmarkStart w:id="90" w:name="_Toc16047514"/>
-      <w:bookmarkStart w:id="91" w:name="_Toc55872951"/>
+      <w:bookmarkStart w:id="87" w:name="_Toc12174275"/>
+      <w:bookmarkStart w:id="88" w:name="_Toc16047514"/>
+      <w:bookmarkStart w:id="89" w:name="_Toc55872951"/>
       <w:r>
         <w:rPr>
           <w:sz w:val="26"/>
@@ -17687,9 +16509,9 @@
         </w:rPr>
         <w:t>Cách khắc phục</w:t>
       </w:r>
+      <w:bookmarkEnd w:id="87"/>
+      <w:bookmarkEnd w:id="88"/>
       <w:bookmarkEnd w:id="89"/>
-      <w:bookmarkEnd w:id="90"/>
-      <w:bookmarkEnd w:id="91"/>
       <w:r>
         <w:rPr>
           <w:sz w:val="26"/>
@@ -17856,17 +16678,17 @@
           <w:rFonts w:cs="Times New Roman"/>
         </w:rPr>
       </w:pPr>
-      <w:bookmarkStart w:id="92" w:name="_Toc55913460"/>
-      <w:bookmarkStart w:id="93" w:name="_Toc120269062"/>
-      <w:bookmarkStart w:id="94" w:name="_Toc55872952"/>
+      <w:bookmarkStart w:id="90" w:name="_Toc55913460"/>
+      <w:bookmarkStart w:id="91" w:name="_Toc120269062"/>
+      <w:bookmarkStart w:id="92" w:name="_Toc55872952"/>
       <w:r>
         <w:rPr>
           <w:rFonts w:cs="Times New Roman"/>
         </w:rPr>
         <w:t>Tình huống 3: Phục hồi lỗi Control File</w:t>
       </w:r>
-      <w:bookmarkEnd w:id="92"/>
-      <w:bookmarkEnd w:id="93"/>
+      <w:bookmarkEnd w:id="90"/>
+      <w:bookmarkEnd w:id="91"/>
     </w:p>
     <w:p>
       <w:pPr>
@@ -17880,8 +16702,8 @@
           <w:szCs w:val="26"/>
         </w:rPr>
       </w:pPr>
-      <w:bookmarkStart w:id="95" w:name="_Toc55872953"/>
-      <w:bookmarkEnd w:id="94"/>
+      <w:bookmarkStart w:id="93" w:name="_Toc55872953"/>
+      <w:bookmarkEnd w:id="92"/>
       <w:r>
         <w:rPr>
           <w:sz w:val="26"/>
@@ -17889,7 +16711,7 @@
         </w:rPr>
         <w:t>Tình huống mất 1 Control File trong các Control được Mutilplex</w:t>
       </w:r>
-      <w:bookmarkEnd w:id="95"/>
+      <w:bookmarkEnd w:id="93"/>
     </w:p>
     <w:p>
       <w:pPr>
@@ -17943,7 +16765,7 @@
           <w:szCs w:val="26"/>
         </w:rPr>
       </w:pPr>
-      <w:bookmarkStart w:id="96" w:name="_Toc55872954"/>
+      <w:bookmarkStart w:id="94" w:name="_Toc55872954"/>
       <w:r>
         <w:rPr>
           <w:sz w:val="26"/>
@@ -17951,7 +16773,7 @@
         </w:rPr>
         <w:t>Tình huống mất toàn bộ Control File của Database</w:t>
       </w:r>
-      <w:bookmarkEnd w:id="96"/>
+      <w:bookmarkEnd w:id="94"/>
     </w:p>
     <w:p>
       <w:pPr>
@@ -18070,7 +16892,6 @@
           <w:sz w:val="26"/>
           <w:szCs w:val="26"/>
         </w:rPr>
-        <w:lastRenderedPageBreak/>
         <w:t>Thực hiện Restore Controlf File</w:t>
       </w:r>
     </w:p>
@@ -18124,16 +16945,16 @@
           <w:rFonts w:cs="Times New Roman"/>
         </w:rPr>
       </w:pPr>
-      <w:bookmarkStart w:id="97" w:name="_Toc55913461"/>
-      <w:bookmarkStart w:id="98" w:name="_Toc120269063"/>
+      <w:bookmarkStart w:id="95" w:name="_Toc55913461"/>
+      <w:bookmarkStart w:id="96" w:name="_Toc120269063"/>
       <w:r>
         <w:rPr>
           <w:rFonts w:cs="Times New Roman"/>
         </w:rPr>
         <w:t>Tình huống 4: Phục hồi lỗi Online Redo LogFile</w:t>
       </w:r>
-      <w:bookmarkEnd w:id="97"/>
-      <w:bookmarkEnd w:id="98"/>
+      <w:bookmarkEnd w:id="95"/>
+      <w:bookmarkEnd w:id="96"/>
     </w:p>
     <w:p>
       <w:pPr>
@@ -18147,7 +16968,7 @@
           <w:szCs w:val="26"/>
         </w:rPr>
       </w:pPr>
-      <w:bookmarkStart w:id="99" w:name="_Toc55872956"/>
+      <w:bookmarkStart w:id="97" w:name="_Toc55872956"/>
       <w:r>
         <w:rPr>
           <w:sz w:val="26"/>
@@ -18155,7 +16976,7 @@
         </w:rPr>
         <w:t>Tình huống mất 1 Redo LogFile</w:t>
       </w:r>
-      <w:bookmarkEnd w:id="99"/>
+      <w:bookmarkEnd w:id="97"/>
     </w:p>
     <w:p>
       <w:pPr>
@@ -18274,6 +17095,7 @@
           <w:sz w:val="26"/>
           <w:szCs w:val="26"/>
         </w:rPr>
+        <w:lastRenderedPageBreak/>
         <w:t>SQL&gt; Alter database open resetlogs;</w:t>
       </w:r>
     </w:p>
@@ -18345,9 +17167,9 @@
           <w:lang w:val="nb-NO"/>
         </w:rPr>
       </w:pPr>
-      <w:bookmarkStart w:id="100" w:name="_Toc55872959"/>
-      <w:bookmarkStart w:id="101" w:name="_Toc55913462"/>
-      <w:bookmarkStart w:id="102" w:name="_Toc120269064"/>
+      <w:bookmarkStart w:id="98" w:name="_Toc55872959"/>
+      <w:bookmarkStart w:id="99" w:name="_Toc55913462"/>
+      <w:bookmarkStart w:id="100" w:name="_Toc120269064"/>
       <w:r>
         <w:rPr>
           <w:rFonts w:cs="Times New Roman"/>
@@ -18355,9 +17177,9 @@
         </w:rPr>
         <w:t>Tình huống 5: Phục hồi đến một thời điểm xác định trong quá khứ</w:t>
       </w:r>
+      <w:bookmarkEnd w:id="98"/>
+      <w:bookmarkEnd w:id="99"/>
       <w:bookmarkEnd w:id="100"/>
-      <w:bookmarkEnd w:id="101"/>
-      <w:bookmarkEnd w:id="102"/>
     </w:p>
     <w:p>
       <w:pPr>
@@ -18479,18 +17301,18 @@
           <w:rFonts w:cs="Times New Roman"/>
         </w:rPr>
       </w:pPr>
-      <w:bookmarkStart w:id="103" w:name="_Toc55872960"/>
-      <w:bookmarkStart w:id="104" w:name="_Toc55913463"/>
-      <w:bookmarkStart w:id="105" w:name="_Toc120269065"/>
+      <w:bookmarkStart w:id="101" w:name="_Toc55872960"/>
+      <w:bookmarkStart w:id="102" w:name="_Toc55913463"/>
+      <w:bookmarkStart w:id="103" w:name="_Toc120269065"/>
       <w:r>
         <w:rPr>
           <w:rFonts w:cs="Times New Roman"/>
         </w:rPr>
         <w:t>Tình huống 6: Phục hồi đến một System Change Number (SCN)</w:t>
       </w:r>
+      <w:bookmarkEnd w:id="101"/>
+      <w:bookmarkEnd w:id="102"/>
       <w:bookmarkEnd w:id="103"/>
-      <w:bookmarkEnd w:id="104"/>
-      <w:bookmarkEnd w:id="105"/>
     </w:p>
     <w:p>
       <w:pPr>
@@ -18522,18 +17344,18 @@
           <w:rFonts w:cs="Times New Roman"/>
         </w:rPr>
       </w:pPr>
-      <w:bookmarkStart w:id="106" w:name="_Toc55872961"/>
-      <w:bookmarkStart w:id="107" w:name="_Toc55913464"/>
-      <w:bookmarkStart w:id="108" w:name="_Toc120269066"/>
+      <w:bookmarkStart w:id="104" w:name="_Toc55872961"/>
+      <w:bookmarkStart w:id="105" w:name="_Toc55913464"/>
+      <w:bookmarkStart w:id="106" w:name="_Toc120269066"/>
       <w:r>
         <w:rPr>
           <w:rFonts w:cs="Times New Roman"/>
         </w:rPr>
         <w:t>Tình huống 7: Phục hồi đến một Sequence log Number</w:t>
       </w:r>
+      <w:bookmarkEnd w:id="104"/>
+      <w:bookmarkEnd w:id="105"/>
       <w:bookmarkEnd w:id="106"/>
-      <w:bookmarkEnd w:id="107"/>
-      <w:bookmarkEnd w:id="108"/>
     </w:p>
     <w:p>
       <w:pPr>
@@ -18565,18 +17387,18 @@
           <w:rFonts w:cs="Times New Roman"/>
         </w:rPr>
       </w:pPr>
-      <w:bookmarkStart w:id="109" w:name="_Toc55872962"/>
-      <w:bookmarkStart w:id="110" w:name="_Toc55913465"/>
-      <w:bookmarkStart w:id="111" w:name="_Toc120269067"/>
+      <w:bookmarkStart w:id="107" w:name="_Toc55872962"/>
+      <w:bookmarkStart w:id="108" w:name="_Toc55913465"/>
+      <w:bookmarkStart w:id="109" w:name="_Toc120269067"/>
       <w:r>
         <w:rPr>
           <w:rFonts w:cs="Times New Roman"/>
         </w:rPr>
         <w:t>Phục hồi dữ liệu trong trường hợp hỏng hóc nặng</w:t>
       </w:r>
+      <w:bookmarkEnd w:id="107"/>
+      <w:bookmarkEnd w:id="108"/>
       <w:bookmarkEnd w:id="109"/>
-      <w:bookmarkEnd w:id="110"/>
-      <w:bookmarkEnd w:id="111"/>
     </w:p>
     <w:p>
       <w:pPr>
@@ -18656,7 +17478,6 @@
           <w:sz w:val="26"/>
           <w:szCs w:val="26"/>
         </w:rPr>
-        <w:lastRenderedPageBreak/>
         <w:t>Bước 2: Restore và Recover Database</w:t>
       </w:r>
     </w:p>
@@ -18792,7 +17613,7 @@
           <w:szCs w:val="26"/>
         </w:rPr>
       </w:pPr>
-      <w:bookmarkStart w:id="112" w:name="_Toc55872957"/>
+      <w:bookmarkStart w:id="110" w:name="_Toc55872957"/>
       <w:r>
         <w:rPr>
           <w:sz w:val="26"/>
@@ -18800,7 +17621,7 @@
         </w:rPr>
         <w:t>Tình huống 2: Mất toàn bộ Redo LogFile</w:t>
       </w:r>
-      <w:bookmarkEnd w:id="112"/>
+      <w:bookmarkEnd w:id="110"/>
     </w:p>
     <w:p>
       <w:pPr>
@@ -18860,6 +17681,7 @@
           <w:sz w:val="26"/>
           <w:szCs w:val="26"/>
         </w:rPr>
+        <w:lastRenderedPageBreak/>
         <w:t>SQL&gt; Startup;</w:t>
       </w:r>
     </w:p>
@@ -19129,7 +17951,7 @@
           <w:rPr>
             <w:noProof/>
           </w:rPr>
-          <w:t>2</w:t>
+          <w:t>4</w:t>
         </w:r>
         <w:r>
           <w:rPr>
@@ -23490,7 +22312,7 @@
 </file>
 
 <file path=customXml/itemProps1.xml><?xml version="1.0" encoding="utf-8"?>
-<ds:datastoreItem xmlns:ds="http://schemas.openxmlformats.org/officeDocument/2006/customXml" ds:itemID="{BCAE2FA6-C098-457D-B4F3-4E118C2816B6}">
+<ds:datastoreItem xmlns:ds="http://schemas.openxmlformats.org/officeDocument/2006/customXml" ds:itemID="{4FE94D43-FFD7-4BBF-805A-4E9D5835CAE8}">
   <ds:schemaRefs>
     <ds:schemaRef ds:uri="http://schemas.openxmlformats.org/officeDocument/2006/bibliography"/>
   </ds:schemaRefs>

</xml_diff>